<commit_message>
added tables and figures to results
</commit_message>
<xml_diff>
--- a/DNR_job/secure_resume_kirkmireCV.docx
+++ b/DNR_job/secure_resume_kirkmireCV.docx
@@ -1777,19 +1777,7 @@
           <w:sz w:val="20"/>
           <w:szCs w:val="24"/>
         </w:rPr>
-        <w:t xml:space="preserve">    david.affleck</w:t>
-      </w:r>
-      <w:bookmarkStart w:id="0" w:name="_GoBack"/>
-      <w:bookmarkEnd w:id="0"/>
-      <w:r>
-        <w:rPr>
-          <w:rFonts w:ascii="Times New Roman" w:eastAsia="Times New Roman" w:hAnsi="Times New Roman" w:cs="Times New Roman"/>
-          <w:b/>
-          <w:i/>
-          <w:sz w:val="20"/>
-          <w:szCs w:val="24"/>
-        </w:rPr>
-        <w:t>@umontana.edu                       406-243-4186</w:t>
+        <w:t xml:space="preserve">    david.affleck@umontana.edu                       406-243-4186</w:t>
       </w:r>
     </w:p>
     <w:p>
@@ -3987,7 +3975,7 @@
           <w:b/>
           <w:color w:val="000000" w:themeColor="text1"/>
         </w:rPr>
-        <w:t>Dr. Dave Patterson, Professor Department of Mathematical Sciences,</w:t>
+        <w:t>Mike Jackson CF, ACF</w:t>
       </w:r>
     </w:p>
     <w:p>
@@ -3997,15 +3985,33 @@
         <w:jc w:val="center"/>
         <w:rPr>
           <w:rFonts w:ascii="Times New Roman" w:eastAsia="Times New Roman" w:hAnsi="Times New Roman" w:cs="Times New Roman"/>
-          <w:color w:val="000000" w:themeColor="text1"/>
-        </w:rPr>
-      </w:pPr>
-      <w:r>
-        <w:rPr>
-          <w:rFonts w:ascii="Times New Roman" w:eastAsia="Times New Roman" w:hAnsi="Times New Roman" w:cs="Times New Roman"/>
-          <w:color w:val="000000" w:themeColor="text1"/>
-        </w:rPr>
-        <w:t>University of Montana -Missoula, Montana</w:t>
+          <w:b/>
+          <w:color w:val="000000" w:themeColor="text1"/>
+        </w:rPr>
+      </w:pPr>
+      <w:r>
+        <w:rPr>
+          <w:rFonts w:ascii="Times New Roman" w:eastAsia="Times New Roman" w:hAnsi="Times New Roman" w:cs="Times New Roman"/>
+          <w:b/>
+          <w:color w:val="000000" w:themeColor="text1"/>
+        </w:rPr>
+        <w:t xml:space="preserve"> </w:t>
+      </w:r>
+      <w:r>
+        <w:rPr>
+          <w:rFonts w:ascii="Times New Roman" w:eastAsia="Times New Roman" w:hAnsi="Times New Roman" w:cs="Times New Roman"/>
+          <w:b/>
+          <w:color w:val="000000" w:themeColor="text1"/>
+        </w:rPr>
+        <w:t>Professional Forestry Services</w:t>
+      </w:r>
+      <w:r>
+        <w:rPr>
+          <w:rFonts w:ascii="Times New Roman" w:eastAsia="Times New Roman" w:hAnsi="Times New Roman" w:cs="Times New Roman"/>
+          <w:b/>
+          <w:color w:val="000000" w:themeColor="text1"/>
+        </w:rPr>
+        <w:t>,</w:t>
       </w:r>
     </w:p>
     <w:p>
@@ -4023,7 +4029,7 @@
           <w:rFonts w:ascii="Times New Roman" w:eastAsia="Times New Roman" w:hAnsi="Times New Roman" w:cs="Times New Roman"/>
           <w:color w:val="000000" w:themeColor="text1"/>
         </w:rPr>
-        <w:t>david.patterson@umontana.edu</w:t>
+        <w:t>Oympia, Washington</w:t>
       </w:r>
     </w:p>
     <w:p>
@@ -4041,14 +4047,7 @@
           <w:rFonts w:ascii="Times New Roman" w:eastAsia="Times New Roman" w:hAnsi="Times New Roman" w:cs="Times New Roman"/>
           <w:color w:val="000000" w:themeColor="text1"/>
         </w:rPr>
-        <w:t>406-</w:t>
-      </w:r>
-      <w:r>
-        <w:rPr>
-          <w:rFonts w:ascii="Times New Roman" w:eastAsia="Times New Roman" w:hAnsi="Times New Roman" w:cs="Times New Roman"/>
-          <w:color w:val="000000" w:themeColor="text1"/>
-        </w:rPr>
-        <w:t>243-6748</w:t>
+        <w:t>mjackson@proforestry.com</w:t>
       </w:r>
     </w:p>
     <w:p>
@@ -4059,9 +4058,29 @@
         <w:rPr>
           <w:rFonts w:ascii="Times New Roman" w:eastAsia="Times New Roman" w:hAnsi="Times New Roman" w:cs="Times New Roman"/>
           <w:color w:val="000000" w:themeColor="text1"/>
-          <w:sz w:val="10"/>
-        </w:rPr>
-      </w:pPr>
+        </w:rPr>
+      </w:pPr>
+      <w:r>
+        <w:rPr>
+          <w:rFonts w:ascii="Times New Roman" w:eastAsia="Times New Roman" w:hAnsi="Times New Roman" w:cs="Times New Roman"/>
+          <w:color w:val="000000" w:themeColor="text1"/>
+        </w:rPr>
+        <w:t>360</w:t>
+      </w:r>
+      <w:r>
+        <w:rPr>
+          <w:rFonts w:ascii="Times New Roman" w:eastAsia="Times New Roman" w:hAnsi="Times New Roman" w:cs="Times New Roman"/>
+          <w:color w:val="000000" w:themeColor="text1"/>
+        </w:rPr>
+        <w:t>-</w:t>
+      </w:r>
+      <w:r>
+        <w:rPr>
+          <w:rFonts w:ascii="Times New Roman" w:eastAsia="Times New Roman" w:hAnsi="Times New Roman" w:cs="Times New Roman"/>
+          <w:color w:val="000000" w:themeColor="text1"/>
+        </w:rPr>
+        <w:t>280-9398</w:t>
+      </w:r>
     </w:p>
     <w:p>
       <w:pPr>
@@ -4070,17 +4089,47 @@
         <w:jc w:val="center"/>
         <w:rPr>
           <w:rFonts w:ascii="Times New Roman" w:eastAsia="Times New Roman" w:hAnsi="Times New Roman" w:cs="Times New Roman"/>
-          <w:b/>
-          <w:color w:val="000000" w:themeColor="text1"/>
-        </w:rPr>
-      </w:pPr>
-      <w:r>
-        <w:rPr>
-          <w:rFonts w:ascii="Times New Roman" w:eastAsia="Times New Roman" w:hAnsi="Times New Roman" w:cs="Times New Roman"/>
-          <w:b/>
-          <w:color w:val="000000" w:themeColor="text1"/>
-        </w:rPr>
-        <w:t>Dr. Erik Turnblom, Associate Professor, Associate Professor of Environmental and Forest Sciences</w:t>
+          <w:color w:val="000000" w:themeColor="text1"/>
+          <w:sz w:val="10"/>
+        </w:rPr>
+      </w:pPr>
+    </w:p>
+    <w:p>
+      <w:pPr>
+        <w:widowControl w:val="0"/>
+        <w:spacing w:line="240" w:lineRule="auto"/>
+        <w:jc w:val="center"/>
+        <w:rPr>
+          <w:rFonts w:ascii="Times New Roman" w:eastAsia="Times New Roman" w:hAnsi="Times New Roman" w:cs="Times New Roman"/>
+          <w:b/>
+          <w:color w:val="000000" w:themeColor="text1"/>
+        </w:rPr>
+      </w:pPr>
+      <w:r>
+        <w:rPr>
+          <w:rFonts w:ascii="Times New Roman" w:eastAsia="Times New Roman" w:hAnsi="Times New Roman" w:cs="Times New Roman"/>
+          <w:b/>
+          <w:color w:val="000000" w:themeColor="text1"/>
+        </w:rPr>
+        <w:t>Dr. Eri</w:t>
+      </w:r>
+      <w:r>
+        <w:rPr>
+          <w:rFonts w:ascii="Times New Roman" w:eastAsia="Times New Roman" w:hAnsi="Times New Roman" w:cs="Times New Roman"/>
+          <w:b/>
+          <w:color w:val="000000" w:themeColor="text1"/>
+        </w:rPr>
+        <w:t>k Turnblom, Associate Professor;</w:t>
+      </w:r>
+      <w:bookmarkStart w:id="0" w:name="_GoBack"/>
+      <w:bookmarkEnd w:id="0"/>
+      <w:r>
+        <w:rPr>
+          <w:rFonts w:ascii="Times New Roman" w:eastAsia="Times New Roman" w:hAnsi="Times New Roman" w:cs="Times New Roman"/>
+          <w:b/>
+          <w:color w:val="000000" w:themeColor="text1"/>
+        </w:rPr>
+        <w:t xml:space="preserve"> Associate Professor of Environmental and Forest Sciences</w:t>
       </w:r>
     </w:p>
     <w:p>
@@ -6240,7 +6289,7 @@
             <w:rFonts w:ascii="Times New Roman" w:hAnsi="Times New Roman" w:cs="Times New Roman"/>
             <w:noProof/>
           </w:rPr>
-          <w:t>1</w:t>
+          <w:t>3</w:t>
         </w:r>
         <w:r>
           <w:rPr>
@@ -10862,7 +10911,7 @@
 </file>
 
 <file path=customXml/itemProps1.xml><?xml version="1.0" encoding="utf-8"?>
-<ds:datastoreItem xmlns:ds="http://schemas.openxmlformats.org/officeDocument/2006/customXml" ds:itemID="{39AC5905-6EF7-4F1E-9149-0EE476043A6E}">
+<ds:datastoreItem xmlns:ds="http://schemas.openxmlformats.org/officeDocument/2006/customXml" ds:itemID="{27D071AA-FCDC-4CA9-B10D-971BDEE3E40D}">
   <ds:schemaRefs>
     <ds:schemaRef ds:uri="http://schemas.openxmlformats.org/officeDocument/2006/bibliography"/>
   </ds:schemaRefs>

</xml_diff>

<commit_message>
created additional 3d plots
</commit_message>
<xml_diff>
--- a/DNR_job/secure_resume_kirkmireCV.docx
+++ b/DNR_job/secure_resume_kirkmireCV.docx
@@ -330,7 +330,7 @@
           <w:rFonts w:ascii="Times New Roman" w:eastAsia="Times New Roman" w:hAnsi="Times New Roman" w:cs="Times New Roman"/>
           <w:color w:val="auto"/>
         </w:rPr>
-        <w:t>12 semester credits of graduate level statistics and sampling courses in first year</w:t>
+        <w:t xml:space="preserve">12 semester credits of graduate level statistics </w:t>
       </w:r>
     </w:p>
     <w:p>
@@ -505,7 +505,21 @@
         <w:rPr>
           <w:rFonts w:ascii="Times New Roman" w:eastAsia="Times New Roman" w:hAnsi="Times New Roman" w:cs="Times New Roman"/>
         </w:rPr>
-        <w:t xml:space="preserve">       silviculture courses</w:t>
+        <w:t xml:space="preserve">       </w:t>
+      </w:r>
+      <w:proofErr w:type="spellStart"/>
+      <w:r>
+        <w:rPr>
+          <w:rFonts w:ascii="Times New Roman" w:eastAsia="Times New Roman" w:hAnsi="Times New Roman" w:cs="Times New Roman"/>
+        </w:rPr>
+        <w:t>silviculture</w:t>
+      </w:r>
+      <w:proofErr w:type="spellEnd"/>
+      <w:r>
+        <w:rPr>
+          <w:rFonts w:ascii="Times New Roman" w:eastAsia="Times New Roman" w:hAnsi="Times New Roman" w:cs="Times New Roman"/>
+        </w:rPr>
+        <w:t xml:space="preserve"> courses</w:t>
       </w:r>
       <w:r>
         <w:t xml:space="preserve">, </w:t>
@@ -911,8 +925,20 @@
           <w:sz w:val="20"/>
           <w:szCs w:val="24"/>
         </w:rPr>
-        <w:t>Dr. John Goodburn</w:t>
-      </w:r>
+        <w:t xml:space="preserve">Dr. John </w:t>
+      </w:r>
+      <w:proofErr w:type="spellStart"/>
+      <w:r>
+        <w:rPr>
+          <w:rFonts w:ascii="Times New Roman" w:eastAsia="Times New Roman" w:hAnsi="Times New Roman" w:cs="Times New Roman"/>
+          <w:b/>
+          <w:i/>
+          <w:sz w:val="20"/>
+          <w:szCs w:val="24"/>
+        </w:rPr>
+        <w:t>Goodburn</w:t>
+      </w:r>
+      <w:proofErr w:type="spellEnd"/>
       <w:r>
         <w:rPr>
           <w:rFonts w:ascii="Times New Roman" w:eastAsia="Times New Roman" w:hAnsi="Times New Roman" w:cs="Times New Roman"/>
@@ -1568,29 +1594,53 @@
           <w:szCs w:val="24"/>
           <w:u w:val="single"/>
         </w:rPr>
-        <w:t xml:space="preserve">Regional Biomass Sampling- Moscow , ID                                         </w:t>
-      </w:r>
-      <w:r>
-        <w:rPr>
-          <w:rFonts w:ascii="Times New Roman" w:hAnsi="Times New Roman" w:cs="Times New Roman"/>
-          <w:b/>
-          <w:i/>
-          <w:color w:val="000000" w:themeColor="text1"/>
-          <w:szCs w:val="24"/>
-          <w:u w:val="single"/>
-        </w:rPr>
-        <w:t xml:space="preserve">  </w:t>
-      </w:r>
-      <w:r>
-        <w:rPr>
-          <w:rFonts w:ascii="Times New Roman" w:hAnsi="Times New Roman" w:cs="Times New Roman"/>
-          <w:b/>
-          <w:i/>
-          <w:color w:val="000000" w:themeColor="text1"/>
-          <w:szCs w:val="24"/>
-          <w:u w:val="single"/>
-        </w:rPr>
-        <w:t xml:space="preserve">               </w:t>
+        <w:t>Regional Biomass Sampling</w:t>
+      </w:r>
+      <w:r>
+        <w:rPr>
+          <w:rFonts w:ascii="Times New Roman" w:hAnsi="Times New Roman" w:cs="Times New Roman"/>
+          <w:b/>
+          <w:i/>
+          <w:color w:val="000000" w:themeColor="text1"/>
+          <w:szCs w:val="24"/>
+          <w:u w:val="single"/>
+        </w:rPr>
+        <w:t xml:space="preserve"> and Taper Measurements - </w:t>
+      </w:r>
+      <w:proofErr w:type="gramStart"/>
+      <w:r>
+        <w:rPr>
+          <w:rFonts w:ascii="Times New Roman" w:hAnsi="Times New Roman" w:cs="Times New Roman"/>
+          <w:b/>
+          <w:i/>
+          <w:color w:val="000000" w:themeColor="text1"/>
+          <w:szCs w:val="24"/>
+          <w:u w:val="single"/>
+        </w:rPr>
+        <w:t>Moscow ,</w:t>
+      </w:r>
+      <w:proofErr w:type="gramEnd"/>
+      <w:r>
+        <w:rPr>
+          <w:rFonts w:ascii="Times New Roman" w:hAnsi="Times New Roman" w:cs="Times New Roman"/>
+          <w:b/>
+          <w:i/>
+          <w:color w:val="000000" w:themeColor="text1"/>
+          <w:szCs w:val="24"/>
+          <w:u w:val="single"/>
+        </w:rPr>
+        <w:t xml:space="preserve"> ID </w:t>
+      </w:r>
+      <w:r>
+        <w:rPr>
+          <w:rFonts w:ascii="Times New Roman" w:hAnsi="Times New Roman" w:cs="Times New Roman"/>
+          <w:b/>
+          <w:i/>
+          <w:color w:val="000000" w:themeColor="text1"/>
+          <w:szCs w:val="24"/>
+          <w:u w:val="single"/>
+        </w:rPr>
+        <w:t xml:space="preserve">            </w:t>
       </w:r>
       <w:r>
         <w:rPr>
@@ -1977,7 +2027,14 @@
           <w:rFonts w:ascii="Times New Roman" w:eastAsia="Times New Roman" w:hAnsi="Times New Roman" w:cs="Times New Roman"/>
           <w:szCs w:val="24"/>
         </w:rPr>
-        <w:t xml:space="preserve">Lead a field crew in completing final measurements for </w:t>
+        <w:t>Le</w:t>
+      </w:r>
+      <w:r>
+        <w:rPr>
+          <w:rFonts w:ascii="Times New Roman" w:eastAsia="Times New Roman" w:hAnsi="Times New Roman" w:cs="Times New Roman"/>
+          <w:szCs w:val="24"/>
+        </w:rPr>
+        <w:t xml:space="preserve">d a field crew in completing final measurements for </w:t>
       </w:r>
       <w:r>
         <w:rPr>
@@ -2075,8 +2132,17 @@
           <w:rFonts w:ascii="Times New Roman" w:eastAsia="Times New Roman" w:hAnsi="Times New Roman" w:cs="Times New Roman"/>
           <w:szCs w:val="24"/>
         </w:rPr>
-        <w:t>us levels of retained overstory</w:t>
-      </w:r>
+        <w:t xml:space="preserve">us levels of retained </w:t>
+      </w:r>
+      <w:proofErr w:type="spellStart"/>
+      <w:r>
+        <w:rPr>
+          <w:rFonts w:ascii="Times New Roman" w:eastAsia="Times New Roman" w:hAnsi="Times New Roman" w:cs="Times New Roman"/>
+          <w:szCs w:val="24"/>
+        </w:rPr>
+        <w:t>overstory</w:t>
+      </w:r>
+      <w:proofErr w:type="spellEnd"/>
       <w:r>
         <w:rPr>
           <w:rFonts w:ascii="Times New Roman" w:eastAsia="Times New Roman" w:hAnsi="Times New Roman" w:cs="Times New Roman"/>
@@ -2110,7 +2176,30 @@
           <w:rFonts w:ascii="Times New Roman" w:eastAsia="Times New Roman" w:hAnsi="Times New Roman" w:cs="Times New Roman"/>
           <w:szCs w:val="24"/>
         </w:rPr>
-        <w:t xml:space="preserve"> and Western Mensurationists</w:t>
+        <w:t xml:space="preserve">, </w:t>
+      </w:r>
+      <w:r>
+        <w:rPr>
+          <w:rFonts w:ascii="Times New Roman" w:eastAsia="Times New Roman" w:hAnsi="Times New Roman" w:cs="Times New Roman"/>
+          <w:szCs w:val="24"/>
+        </w:rPr>
+        <w:t xml:space="preserve">Western </w:t>
+      </w:r>
+      <w:proofErr w:type="spellStart"/>
+      <w:r>
+        <w:rPr>
+          <w:rFonts w:ascii="Times New Roman" w:eastAsia="Times New Roman" w:hAnsi="Times New Roman" w:cs="Times New Roman"/>
+          <w:szCs w:val="24"/>
+        </w:rPr>
+        <w:t>Mensurationists</w:t>
+      </w:r>
+      <w:proofErr w:type="spellEnd"/>
+      <w:r>
+        <w:rPr>
+          <w:rFonts w:ascii="Times New Roman" w:eastAsia="Times New Roman" w:hAnsi="Times New Roman" w:cs="Times New Roman"/>
+          <w:szCs w:val="24"/>
+        </w:rPr>
+        <w:t>’ Conference and Inland Northwest Growth and Yield Cooperative Annual Meeting</w:t>
       </w:r>
     </w:p>
     <w:p>
@@ -2538,8 +2627,17 @@
           <w:rFonts w:ascii="Times New Roman" w:eastAsia="Times New Roman" w:hAnsi="Times New Roman" w:cs="Times New Roman"/>
           <w:szCs w:val="24"/>
         </w:rPr>
-        <w:t xml:space="preserve"> relaskop</w:t>
-      </w:r>
+        <w:t xml:space="preserve"> </w:t>
+      </w:r>
+      <w:proofErr w:type="spellStart"/>
+      <w:r>
+        <w:rPr>
+          <w:rFonts w:ascii="Times New Roman" w:eastAsia="Times New Roman" w:hAnsi="Times New Roman" w:cs="Times New Roman"/>
+          <w:szCs w:val="24"/>
+        </w:rPr>
+        <w:t>relaskop</w:t>
+      </w:r>
+      <w:proofErr w:type="spellEnd"/>
       <w:r>
         <w:rPr>
           <w:rFonts w:ascii="Times New Roman" w:eastAsia="Times New Roman" w:hAnsi="Times New Roman" w:cs="Times New Roman"/>
@@ -3087,7 +3185,7 @@
         <w:widowControl w:val="0"/>
         <w:rPr>
           <w:rFonts w:ascii="Times New Roman" w:eastAsia="Times New Roman" w:hAnsi="Times New Roman" w:cs="Times New Roman"/>
-          <w:sz w:val="10"/>
+          <w:sz w:val="4"/>
           <w:szCs w:val="24"/>
         </w:rPr>
       </w:pPr>
@@ -3212,8 +3310,9 @@
           <w:szCs w:val="21"/>
           <w:shd w:val="clear" w:color="auto" w:fill="FFFFFF"/>
         </w:rPr>
-        <w:t>of Overstory Retention, Vegetative Competition and Site Quality</w:t>
-      </w:r>
+        <w:t xml:space="preserve">of </w:t>
+      </w:r>
+      <w:proofErr w:type="spellStart"/>
       <w:r>
         <w:rPr>
           <w:rFonts w:ascii="Times New Roman" w:hAnsi="Times New Roman" w:cs="Times New Roman"/>
@@ -3223,6 +3322,29 @@
           <w:szCs w:val="21"/>
           <w:shd w:val="clear" w:color="auto" w:fill="FFFFFF"/>
         </w:rPr>
+        <w:t>Overstory</w:t>
+      </w:r>
+      <w:proofErr w:type="spellEnd"/>
+      <w:r>
+        <w:rPr>
+          <w:rFonts w:ascii="Times New Roman" w:hAnsi="Times New Roman" w:cs="Times New Roman"/>
+          <w:iCs/>
+          <w:color w:val="222222"/>
+          <w:sz w:val="20"/>
+          <w:szCs w:val="21"/>
+          <w:shd w:val="clear" w:color="auto" w:fill="FFFFFF"/>
+        </w:rPr>
+        <w:t xml:space="preserve"> Retention, Vegetative Competition and Site Quality</w:t>
+      </w:r>
+      <w:r>
+        <w:rPr>
+          <w:rFonts w:ascii="Times New Roman" w:hAnsi="Times New Roman" w:cs="Times New Roman"/>
+          <w:iCs/>
+          <w:color w:val="222222"/>
+          <w:sz w:val="20"/>
+          <w:szCs w:val="21"/>
+          <w:shd w:val="clear" w:color="auto" w:fill="FFFFFF"/>
+        </w:rPr>
         <w:t xml:space="preserve"> (Presentation)</w:t>
       </w:r>
       <w:r>
@@ -3249,42 +3371,83 @@
           <w:szCs w:val="21"/>
           <w:shd w:val="clear" w:color="auto" w:fill="FFFFFF"/>
         </w:rPr>
-        <w:t>Western Mensurationists Meeting, Skamania, WA,</w:t>
-      </w:r>
+        <w:t xml:space="preserve">Western </w:t>
+      </w:r>
+      <w:proofErr w:type="spellStart"/>
       <w:r>
         <w:rPr>
           <w:rStyle w:val="Emphasis"/>
           <w:rFonts w:ascii="Times New Roman" w:hAnsi="Times New Roman" w:cs="Times New Roman"/>
+          <w:b/>
           <w:i w:val="0"/>
           <w:color w:val="222222"/>
           <w:sz w:val="20"/>
           <w:szCs w:val="21"/>
           <w:shd w:val="clear" w:color="auto" w:fill="FFFFFF"/>
         </w:rPr>
-        <w:t xml:space="preserve"> June</w:t>
-      </w:r>
+        <w:t>Mensurationists</w:t>
+      </w:r>
+      <w:proofErr w:type="spellEnd"/>
       <w:r>
         <w:rPr>
           <w:rStyle w:val="Emphasis"/>
           <w:rFonts w:ascii="Times New Roman" w:hAnsi="Times New Roman" w:cs="Times New Roman"/>
+          <w:b/>
           <w:i w:val="0"/>
           <w:color w:val="222222"/>
           <w:sz w:val="20"/>
           <w:szCs w:val="21"/>
           <w:shd w:val="clear" w:color="auto" w:fill="FFFFFF"/>
         </w:rPr>
-        <w:t xml:space="preserve"> 2016</w:t>
+        <w:t>’</w:t>
       </w:r>
       <w:r>
         <w:rPr>
           <w:rStyle w:val="Emphasis"/>
           <w:rFonts w:ascii="Times New Roman" w:hAnsi="Times New Roman" w:cs="Times New Roman"/>
+          <w:b/>
           <w:i w:val="0"/>
           <w:color w:val="222222"/>
           <w:sz w:val="20"/>
           <w:szCs w:val="21"/>
           <w:shd w:val="clear" w:color="auto" w:fill="FFFFFF"/>
         </w:rPr>
+        <w:t xml:space="preserve"> Meeting, Skamania, WA,</w:t>
+      </w:r>
+      <w:r>
+        <w:rPr>
+          <w:rStyle w:val="Emphasis"/>
+          <w:rFonts w:ascii="Times New Roman" w:hAnsi="Times New Roman" w:cs="Times New Roman"/>
+          <w:i w:val="0"/>
+          <w:color w:val="222222"/>
+          <w:sz w:val="20"/>
+          <w:szCs w:val="21"/>
+          <w:shd w:val="clear" w:color="auto" w:fill="FFFFFF"/>
+        </w:rPr>
+        <w:t xml:space="preserve"> June</w:t>
+      </w:r>
+      <w:r>
+        <w:rPr>
+          <w:rStyle w:val="Emphasis"/>
+          <w:rFonts w:ascii="Times New Roman" w:hAnsi="Times New Roman" w:cs="Times New Roman"/>
+          <w:i w:val="0"/>
+          <w:color w:val="222222"/>
+          <w:sz w:val="20"/>
+          <w:szCs w:val="21"/>
+          <w:shd w:val="clear" w:color="auto" w:fill="FFFFFF"/>
+        </w:rPr>
+        <w:t xml:space="preserve"> 2016</w:t>
+      </w:r>
+      <w:r>
+        <w:rPr>
+          <w:rStyle w:val="Emphasis"/>
+          <w:rFonts w:ascii="Times New Roman" w:hAnsi="Times New Roman" w:cs="Times New Roman"/>
+          <w:i w:val="0"/>
+          <w:color w:val="222222"/>
+          <w:sz w:val="20"/>
+          <w:szCs w:val="21"/>
+          <w:shd w:val="clear" w:color="auto" w:fill="FFFFFF"/>
+        </w:rPr>
         <w:t>.</w:t>
       </w:r>
     </w:p>
@@ -3358,7 +3521,33 @@
           <w:szCs w:val="21"/>
           <w:shd w:val="clear" w:color="auto" w:fill="FFFFFF"/>
         </w:rPr>
-        <w:t xml:space="preserve">Sapling height growth following partial overstory removal: INGY's Small Tree Competing </w:t>
+        <w:t xml:space="preserve">Sapling height growth following partial </w:t>
+      </w:r>
+      <w:proofErr w:type="spellStart"/>
+      <w:r>
+        <w:rPr>
+          <w:rStyle w:val="Emphasis"/>
+          <w:rFonts w:ascii="Times New Roman" w:hAnsi="Times New Roman" w:cs="Times New Roman"/>
+          <w:i w:val="0"/>
+          <w:color w:val="222222"/>
+          <w:sz w:val="20"/>
+          <w:szCs w:val="21"/>
+          <w:shd w:val="clear" w:color="auto" w:fill="FFFFFF"/>
+        </w:rPr>
+        <w:t>overstory</w:t>
+      </w:r>
+      <w:proofErr w:type="spellEnd"/>
+      <w:r>
+        <w:rPr>
+          <w:rStyle w:val="Emphasis"/>
+          <w:rFonts w:ascii="Times New Roman" w:hAnsi="Times New Roman" w:cs="Times New Roman"/>
+          <w:i w:val="0"/>
+          <w:color w:val="222222"/>
+          <w:sz w:val="20"/>
+          <w:szCs w:val="21"/>
+          <w:shd w:val="clear" w:color="auto" w:fill="FFFFFF"/>
+        </w:rPr>
+        <w:t xml:space="preserve"> removal: INGY's Small Tree Competing </w:t>
       </w:r>
     </w:p>
     <w:p>
@@ -3510,7 +3699,29 @@
           <w:szCs w:val="21"/>
           <w:shd w:val="clear" w:color="auto" w:fill="FFFFFF"/>
         </w:rPr>
-        <w:t xml:space="preserve"> John Goodburn,</w:t>
+        <w:t xml:space="preserve"> John </w:t>
+      </w:r>
+      <w:proofErr w:type="spellStart"/>
+      <w:r>
+        <w:rPr>
+          <w:rFonts w:ascii="Times New Roman" w:hAnsi="Times New Roman" w:cs="Times New Roman"/>
+          <w:color w:val="222222"/>
+          <w:sz w:val="20"/>
+          <w:szCs w:val="21"/>
+          <w:shd w:val="clear" w:color="auto" w:fill="FFFFFF"/>
+        </w:rPr>
+        <w:t>Goodburn</w:t>
+      </w:r>
+      <w:proofErr w:type="spellEnd"/>
+      <w:r>
+        <w:rPr>
+          <w:rFonts w:ascii="Times New Roman" w:hAnsi="Times New Roman" w:cs="Times New Roman"/>
+          <w:color w:val="222222"/>
+          <w:sz w:val="20"/>
+          <w:szCs w:val="21"/>
+          <w:shd w:val="clear" w:color="auto" w:fill="FFFFFF"/>
+        </w:rPr>
+        <w:t>,</w:t>
       </w:r>
       <w:r>
         <w:t xml:space="preserve"> </w:t>
@@ -3525,7 +3736,33 @@
           <w:szCs w:val="21"/>
           <w:shd w:val="clear" w:color="auto" w:fill="FFFFFF"/>
         </w:rPr>
-        <w:t xml:space="preserve">Effects of Overstory Retention and Understory Vegetation on Small Tree Growth </w:t>
+        <w:t xml:space="preserve">Effects of </w:t>
+      </w:r>
+      <w:proofErr w:type="spellStart"/>
+      <w:r>
+        <w:rPr>
+          <w:rStyle w:val="Emphasis"/>
+          <w:rFonts w:ascii="Times New Roman" w:hAnsi="Times New Roman" w:cs="Times New Roman"/>
+          <w:i w:val="0"/>
+          <w:color w:val="222222"/>
+          <w:sz w:val="20"/>
+          <w:szCs w:val="21"/>
+          <w:shd w:val="clear" w:color="auto" w:fill="FFFFFF"/>
+        </w:rPr>
+        <w:t>Overstory</w:t>
+      </w:r>
+      <w:proofErr w:type="spellEnd"/>
+      <w:r>
+        <w:rPr>
+          <w:rStyle w:val="Emphasis"/>
+          <w:rFonts w:ascii="Times New Roman" w:hAnsi="Times New Roman" w:cs="Times New Roman"/>
+          <w:i w:val="0"/>
+          <w:color w:val="222222"/>
+          <w:sz w:val="20"/>
+          <w:szCs w:val="21"/>
+          <w:shd w:val="clear" w:color="auto" w:fill="FFFFFF"/>
+        </w:rPr>
+        <w:t xml:space="preserve"> Retention and Understory Vegetation on Small Tree Growth </w:t>
       </w:r>
     </w:p>
     <w:p>
@@ -3769,8 +4006,18 @@
           <w:b/>
           <w:color w:val="000000" w:themeColor="text1"/>
         </w:rPr>
-        <w:t>Dr. John Goodburn</w:t>
-      </w:r>
+        <w:t xml:space="preserve">Dr. John </w:t>
+      </w:r>
+      <w:proofErr w:type="spellStart"/>
+      <w:r>
+        <w:rPr>
+          <w:rFonts w:ascii="Times New Roman" w:eastAsia="Times New Roman" w:hAnsi="Times New Roman" w:cs="Times New Roman"/>
+          <w:b/>
+          <w:color w:val="000000" w:themeColor="text1"/>
+        </w:rPr>
+        <w:t>Goodburn</w:t>
+      </w:r>
+      <w:proofErr w:type="spellEnd"/>
     </w:p>
     <w:p>
       <w:pPr>
@@ -3789,7 +4036,25 @@
           <w:b/>
           <w:color w:val="000000" w:themeColor="text1"/>
         </w:rPr>
-        <w:t>Associate Professor of Silviculture; Undergraduate Program Director, Forestry</w:t>
+        <w:t xml:space="preserve">Associate Professor of </w:t>
+      </w:r>
+      <w:proofErr w:type="spellStart"/>
+      <w:r>
+        <w:rPr>
+          <w:rFonts w:ascii="Times New Roman" w:eastAsia="Times New Roman" w:hAnsi="Times New Roman" w:cs="Times New Roman"/>
+          <w:b/>
+          <w:color w:val="000000" w:themeColor="text1"/>
+        </w:rPr>
+        <w:t>Silviculture</w:t>
+      </w:r>
+      <w:proofErr w:type="spellEnd"/>
+      <w:r>
+        <w:rPr>
+          <w:rFonts w:ascii="Times New Roman" w:eastAsia="Times New Roman" w:hAnsi="Times New Roman" w:cs="Times New Roman"/>
+          <w:b/>
+          <w:color w:val="000000" w:themeColor="text1"/>
+        </w:rPr>
+        <w:t>; Undergraduate Program Director, Forestry</w:t>
       </w:r>
     </w:p>
     <w:p>
@@ -3953,10 +4218,18 @@
         <w:jc w:val="center"/>
         <w:rPr>
           <w:rFonts w:ascii="Times New Roman" w:eastAsia="Times New Roman" w:hAnsi="Times New Roman" w:cs="Times New Roman"/>
-          <w:color w:val="000000" w:themeColor="text1"/>
-          <w:sz w:val="10"/>
-        </w:rPr>
-      </w:pPr>
+          <w:b/>
+          <w:color w:val="000000" w:themeColor="text1"/>
+        </w:rPr>
+      </w:pPr>
+      <w:r>
+        <w:rPr>
+          <w:rFonts w:ascii="Times New Roman" w:eastAsia="Times New Roman" w:hAnsi="Times New Roman" w:cs="Times New Roman"/>
+          <w:b/>
+          <w:color w:val="000000" w:themeColor="text1"/>
+        </w:rPr>
+        <w:t>Mike Jackson CF, ACF</w:t>
+      </w:r>
     </w:p>
     <w:p>
       <w:pPr>
@@ -3975,7 +4248,23 @@
           <w:b/>
           <w:color w:val="000000" w:themeColor="text1"/>
         </w:rPr>
-        <w:t>Mike Jackson CF, ACF</w:t>
+        <w:t xml:space="preserve"> </w:t>
+      </w:r>
+      <w:r>
+        <w:rPr>
+          <w:rFonts w:ascii="Times New Roman" w:eastAsia="Times New Roman" w:hAnsi="Times New Roman" w:cs="Times New Roman"/>
+          <w:b/>
+          <w:color w:val="000000" w:themeColor="text1"/>
+        </w:rPr>
+        <w:t>Professional Forestry Services</w:t>
+      </w:r>
+      <w:r>
+        <w:rPr>
+          <w:rFonts w:ascii="Times New Roman" w:eastAsia="Times New Roman" w:hAnsi="Times New Roman" w:cs="Times New Roman"/>
+          <w:b/>
+          <w:color w:val="000000" w:themeColor="text1"/>
+        </w:rPr>
+        <w:t>,</w:t>
       </w:r>
     </w:p>
     <w:p>
@@ -3985,33 +4274,24 @@
         <w:jc w:val="center"/>
         <w:rPr>
           <w:rFonts w:ascii="Times New Roman" w:eastAsia="Times New Roman" w:hAnsi="Times New Roman" w:cs="Times New Roman"/>
-          <w:b/>
-          <w:color w:val="000000" w:themeColor="text1"/>
-        </w:rPr>
-      </w:pPr>
-      <w:r>
-        <w:rPr>
-          <w:rFonts w:ascii="Times New Roman" w:eastAsia="Times New Roman" w:hAnsi="Times New Roman" w:cs="Times New Roman"/>
-          <w:b/>
-          <w:color w:val="000000" w:themeColor="text1"/>
-        </w:rPr>
-        <w:t xml:space="preserve"> </w:t>
-      </w:r>
-      <w:r>
-        <w:rPr>
-          <w:rFonts w:ascii="Times New Roman" w:eastAsia="Times New Roman" w:hAnsi="Times New Roman" w:cs="Times New Roman"/>
-          <w:b/>
-          <w:color w:val="000000" w:themeColor="text1"/>
-        </w:rPr>
-        <w:t>Professional Forestry Services</w:t>
-      </w:r>
-      <w:r>
-        <w:rPr>
-          <w:rFonts w:ascii="Times New Roman" w:eastAsia="Times New Roman" w:hAnsi="Times New Roman" w:cs="Times New Roman"/>
-          <w:b/>
-          <w:color w:val="000000" w:themeColor="text1"/>
-        </w:rPr>
-        <w:t>,</w:t>
+          <w:color w:val="000000" w:themeColor="text1"/>
+        </w:rPr>
+      </w:pPr>
+      <w:proofErr w:type="spellStart"/>
+      <w:r>
+        <w:rPr>
+          <w:rFonts w:ascii="Times New Roman" w:eastAsia="Times New Roman" w:hAnsi="Times New Roman" w:cs="Times New Roman"/>
+          <w:color w:val="000000" w:themeColor="text1"/>
+        </w:rPr>
+        <w:t>Oympia</w:t>
+      </w:r>
+      <w:proofErr w:type="spellEnd"/>
+      <w:r>
+        <w:rPr>
+          <w:rFonts w:ascii="Times New Roman" w:eastAsia="Times New Roman" w:hAnsi="Times New Roman" w:cs="Times New Roman"/>
+          <w:color w:val="000000" w:themeColor="text1"/>
+        </w:rPr>
+        <w:t>, Washington</w:t>
       </w:r>
     </w:p>
     <w:p>
@@ -4029,7 +4309,7 @@
           <w:rFonts w:ascii="Times New Roman" w:eastAsia="Times New Roman" w:hAnsi="Times New Roman" w:cs="Times New Roman"/>
           <w:color w:val="000000" w:themeColor="text1"/>
         </w:rPr>
-        <w:t>Oympia, Washington</w:t>
+        <w:t>mjackson@proforestry.com</w:t>
       </w:r>
     </w:p>
     <w:p>
@@ -4047,7 +4327,21 @@
           <w:rFonts w:ascii="Times New Roman" w:eastAsia="Times New Roman" w:hAnsi="Times New Roman" w:cs="Times New Roman"/>
           <w:color w:val="000000" w:themeColor="text1"/>
         </w:rPr>
-        <w:t>mjackson@proforestry.com</w:t>
+        <w:t>360</w:t>
+      </w:r>
+      <w:r>
+        <w:rPr>
+          <w:rFonts w:ascii="Times New Roman" w:eastAsia="Times New Roman" w:hAnsi="Times New Roman" w:cs="Times New Roman"/>
+          <w:color w:val="000000" w:themeColor="text1"/>
+        </w:rPr>
+        <w:t>-</w:t>
+      </w:r>
+      <w:r>
+        <w:rPr>
+          <w:rFonts w:ascii="Times New Roman" w:eastAsia="Times New Roman" w:hAnsi="Times New Roman" w:cs="Times New Roman"/>
+          <w:color w:val="000000" w:themeColor="text1"/>
+        </w:rPr>
+        <w:t>280-9398</w:t>
       </w:r>
     </w:p>
     <w:p>
@@ -4058,29 +4352,9 @@
         <w:rPr>
           <w:rFonts w:ascii="Times New Roman" w:eastAsia="Times New Roman" w:hAnsi="Times New Roman" w:cs="Times New Roman"/>
           <w:color w:val="000000" w:themeColor="text1"/>
-        </w:rPr>
-      </w:pPr>
-      <w:r>
-        <w:rPr>
-          <w:rFonts w:ascii="Times New Roman" w:eastAsia="Times New Roman" w:hAnsi="Times New Roman" w:cs="Times New Roman"/>
-          <w:color w:val="000000" w:themeColor="text1"/>
-        </w:rPr>
-        <w:t>360</w:t>
-      </w:r>
-      <w:r>
-        <w:rPr>
-          <w:rFonts w:ascii="Times New Roman" w:eastAsia="Times New Roman" w:hAnsi="Times New Roman" w:cs="Times New Roman"/>
-          <w:color w:val="000000" w:themeColor="text1"/>
-        </w:rPr>
-        <w:t>-</w:t>
-      </w:r>
-      <w:r>
-        <w:rPr>
-          <w:rFonts w:ascii="Times New Roman" w:eastAsia="Times New Roman" w:hAnsi="Times New Roman" w:cs="Times New Roman"/>
-          <w:color w:val="000000" w:themeColor="text1"/>
-        </w:rPr>
-        <w:t>280-9398</w:t>
-      </w:r>
+          <w:sz w:val="10"/>
+        </w:rPr>
+      </w:pPr>
     </w:p>
     <w:p>
       <w:pPr>
@@ -4089,18 +4363,6 @@
         <w:jc w:val="center"/>
         <w:rPr>
           <w:rFonts w:ascii="Times New Roman" w:eastAsia="Times New Roman" w:hAnsi="Times New Roman" w:cs="Times New Roman"/>
-          <w:color w:val="000000" w:themeColor="text1"/>
-          <w:sz w:val="10"/>
-        </w:rPr>
-      </w:pPr>
-    </w:p>
-    <w:p>
-      <w:pPr>
-        <w:widowControl w:val="0"/>
-        <w:spacing w:line="240" w:lineRule="auto"/>
-        <w:jc w:val="center"/>
-        <w:rPr>
-          <w:rFonts w:ascii="Times New Roman" w:eastAsia="Times New Roman" w:hAnsi="Times New Roman" w:cs="Times New Roman"/>
           <w:b/>
           <w:color w:val="000000" w:themeColor="text1"/>
         </w:rPr>
@@ -4119,10 +4381,26 @@
           <w:b/>
           <w:color w:val="000000" w:themeColor="text1"/>
         </w:rPr>
-        <w:t>k Turnblom, Associate Professor;</w:t>
-      </w:r>
-      <w:bookmarkStart w:id="0" w:name="_GoBack"/>
-      <w:bookmarkEnd w:id="0"/>
+        <w:t xml:space="preserve">k </w:t>
+      </w:r>
+      <w:proofErr w:type="spellStart"/>
+      <w:r>
+        <w:rPr>
+          <w:rFonts w:ascii="Times New Roman" w:eastAsia="Times New Roman" w:hAnsi="Times New Roman" w:cs="Times New Roman"/>
+          <w:b/>
+          <w:color w:val="000000" w:themeColor="text1"/>
+        </w:rPr>
+        <w:t>Turnblom</w:t>
+      </w:r>
+      <w:proofErr w:type="spellEnd"/>
+      <w:r>
+        <w:rPr>
+          <w:rFonts w:ascii="Times New Roman" w:eastAsia="Times New Roman" w:hAnsi="Times New Roman" w:cs="Times New Roman"/>
+          <w:b/>
+          <w:color w:val="000000" w:themeColor="text1"/>
+        </w:rPr>
+        <w:t>, Associate Professor;</w:t>
+      </w:r>
       <w:r>
         <w:rPr>
           <w:rFonts w:ascii="Times New Roman" w:eastAsia="Times New Roman" w:hAnsi="Times New Roman" w:cs="Times New Roman"/>
@@ -4352,8 +4630,18 @@
           <w:color w:val="000000" w:themeColor="text1"/>
           <w:sz w:val="20"/>
         </w:rPr>
-        <w:t>Forest Vegetation Simulator through both the Suppose GUI and rFVS</w:t>
-      </w:r>
+        <w:t xml:space="preserve">Forest Vegetation Simulator through both the Suppose GUI and </w:t>
+      </w:r>
+      <w:proofErr w:type="spellStart"/>
+      <w:r>
+        <w:rPr>
+          <w:rFonts w:ascii="Times New Roman" w:eastAsia="Times New Roman" w:hAnsi="Times New Roman" w:cs="Times New Roman"/>
+          <w:color w:val="000000" w:themeColor="text1"/>
+          <w:sz w:val="20"/>
+        </w:rPr>
+        <w:t>rFVS</w:t>
+      </w:r>
+      <w:proofErr w:type="spellEnd"/>
     </w:p>
     <w:p>
       <w:pPr>
@@ -4408,21 +4696,49 @@
           <w:sz w:val="20"/>
         </w:rPr>
       </w:pPr>
-      <w:r>
-        <w:rPr>
-          <w:rFonts w:ascii="Times New Roman" w:eastAsia="Times New Roman" w:hAnsi="Times New Roman" w:cs="Times New Roman"/>
-          <w:color w:val="000000" w:themeColor="text1"/>
-          <w:sz w:val="20"/>
-        </w:rPr>
-        <w:t>LateX, R Markdown</w:t>
-      </w:r>
-      <w:r>
-        <w:rPr>
-          <w:rFonts w:ascii="Times New Roman" w:eastAsia="Times New Roman" w:hAnsi="Times New Roman" w:cs="Times New Roman"/>
-          <w:color w:val="000000" w:themeColor="text1"/>
-          <w:sz w:val="20"/>
-        </w:rPr>
-        <w:t>, Sweave document preparation</w:t>
+      <w:proofErr w:type="spellStart"/>
+      <w:r>
+        <w:rPr>
+          <w:rFonts w:ascii="Times New Roman" w:eastAsia="Times New Roman" w:hAnsi="Times New Roman" w:cs="Times New Roman"/>
+          <w:color w:val="000000" w:themeColor="text1"/>
+          <w:sz w:val="20"/>
+        </w:rPr>
+        <w:t>LateX</w:t>
+      </w:r>
+      <w:proofErr w:type="spellEnd"/>
+      <w:r>
+        <w:rPr>
+          <w:rFonts w:ascii="Times New Roman" w:eastAsia="Times New Roman" w:hAnsi="Times New Roman" w:cs="Times New Roman"/>
+          <w:color w:val="000000" w:themeColor="text1"/>
+          <w:sz w:val="20"/>
+        </w:rPr>
+        <w:t>, R Markdown</w:t>
+      </w:r>
+      <w:r>
+        <w:rPr>
+          <w:rFonts w:ascii="Times New Roman" w:eastAsia="Times New Roman" w:hAnsi="Times New Roman" w:cs="Times New Roman"/>
+          <w:color w:val="000000" w:themeColor="text1"/>
+          <w:sz w:val="20"/>
+        </w:rPr>
+        <w:t xml:space="preserve">, </w:t>
+      </w:r>
+      <w:proofErr w:type="spellStart"/>
+      <w:r>
+        <w:rPr>
+          <w:rFonts w:ascii="Times New Roman" w:eastAsia="Times New Roman" w:hAnsi="Times New Roman" w:cs="Times New Roman"/>
+          <w:color w:val="000000" w:themeColor="text1"/>
+          <w:sz w:val="20"/>
+        </w:rPr>
+        <w:t>Sweave</w:t>
+      </w:r>
+      <w:proofErr w:type="spellEnd"/>
+      <w:r>
+        <w:rPr>
+          <w:rFonts w:ascii="Times New Roman" w:eastAsia="Times New Roman" w:hAnsi="Times New Roman" w:cs="Times New Roman"/>
+          <w:color w:val="000000" w:themeColor="text1"/>
+          <w:sz w:val="20"/>
+        </w:rPr>
+        <w:t xml:space="preserve"> document preparation</w:t>
       </w:r>
     </w:p>
     <w:p>
@@ -4508,13 +4824,41 @@
           <w:sz w:val="20"/>
         </w:rPr>
       </w:pPr>
-      <w:r>
-        <w:rPr>
-          <w:rFonts w:ascii="Times New Roman" w:eastAsia="Times New Roman" w:hAnsi="Times New Roman" w:cs="Times New Roman"/>
-          <w:color w:val="000000" w:themeColor="text1"/>
-          <w:sz w:val="20"/>
-        </w:rPr>
-        <w:t>Mendeley and BibTeX citation management</w:t>
+      <w:proofErr w:type="spellStart"/>
+      <w:r>
+        <w:rPr>
+          <w:rFonts w:ascii="Times New Roman" w:eastAsia="Times New Roman" w:hAnsi="Times New Roman" w:cs="Times New Roman"/>
+          <w:color w:val="000000" w:themeColor="text1"/>
+          <w:sz w:val="20"/>
+        </w:rPr>
+        <w:t>Mendeley</w:t>
+      </w:r>
+      <w:proofErr w:type="spellEnd"/>
+      <w:r>
+        <w:rPr>
+          <w:rFonts w:ascii="Times New Roman" w:eastAsia="Times New Roman" w:hAnsi="Times New Roman" w:cs="Times New Roman"/>
+          <w:color w:val="000000" w:themeColor="text1"/>
+          <w:sz w:val="20"/>
+        </w:rPr>
+        <w:t xml:space="preserve"> and </w:t>
+      </w:r>
+      <w:proofErr w:type="spellStart"/>
+      <w:r>
+        <w:rPr>
+          <w:rFonts w:ascii="Times New Roman" w:eastAsia="Times New Roman" w:hAnsi="Times New Roman" w:cs="Times New Roman"/>
+          <w:color w:val="000000" w:themeColor="text1"/>
+          <w:sz w:val="20"/>
+        </w:rPr>
+        <w:t>BibTeX</w:t>
+      </w:r>
+      <w:proofErr w:type="spellEnd"/>
+      <w:r>
+        <w:rPr>
+          <w:rFonts w:ascii="Times New Roman" w:eastAsia="Times New Roman" w:hAnsi="Times New Roman" w:cs="Times New Roman"/>
+          <w:color w:val="000000" w:themeColor="text1"/>
+          <w:sz w:val="20"/>
+        </w:rPr>
+        <w:t xml:space="preserve"> citation management</w:t>
       </w:r>
     </w:p>
     <w:p>
@@ -4531,14 +4875,34 @@
           <w:sz w:val="20"/>
         </w:rPr>
       </w:pPr>
-      <w:r>
-        <w:rPr>
-          <w:rFonts w:ascii="Times New Roman" w:eastAsia="Times New Roman" w:hAnsi="Times New Roman" w:cs="Times New Roman"/>
-          <w:color w:val="000000" w:themeColor="text1"/>
-          <w:sz w:val="20"/>
-        </w:rPr>
-        <w:t>ArcMAP, ArcGIS, ArcPad</w:t>
-      </w:r>
+      <w:proofErr w:type="spellStart"/>
+      <w:r>
+        <w:rPr>
+          <w:rFonts w:ascii="Times New Roman" w:eastAsia="Times New Roman" w:hAnsi="Times New Roman" w:cs="Times New Roman"/>
+          <w:color w:val="000000" w:themeColor="text1"/>
+          <w:sz w:val="20"/>
+        </w:rPr>
+        <w:t>ArcMAP</w:t>
+      </w:r>
+      <w:proofErr w:type="spellEnd"/>
+      <w:r>
+        <w:rPr>
+          <w:rFonts w:ascii="Times New Roman" w:eastAsia="Times New Roman" w:hAnsi="Times New Roman" w:cs="Times New Roman"/>
+          <w:color w:val="000000" w:themeColor="text1"/>
+          <w:sz w:val="20"/>
+        </w:rPr>
+        <w:t xml:space="preserve">, ArcGIS, </w:t>
+      </w:r>
+      <w:proofErr w:type="spellStart"/>
+      <w:r>
+        <w:rPr>
+          <w:rFonts w:ascii="Times New Roman" w:eastAsia="Times New Roman" w:hAnsi="Times New Roman" w:cs="Times New Roman"/>
+          <w:color w:val="000000" w:themeColor="text1"/>
+          <w:sz w:val="20"/>
+        </w:rPr>
+        <w:t>ArcPad</w:t>
+      </w:r>
+      <w:proofErr w:type="spellEnd"/>
     </w:p>
     <w:p>
       <w:pPr>
@@ -4607,8 +4971,18 @@
           <w:color w:val="000000" w:themeColor="text1"/>
           <w:sz w:val="20"/>
         </w:rPr>
-        <w:t>, graduate students in rFVS</w:t>
-      </w:r>
+        <w:t xml:space="preserve">, graduate students in </w:t>
+      </w:r>
+      <w:proofErr w:type="spellStart"/>
+      <w:r>
+        <w:rPr>
+          <w:rFonts w:ascii="Times New Roman" w:eastAsia="Times New Roman" w:hAnsi="Times New Roman" w:cs="Times New Roman"/>
+          <w:color w:val="000000" w:themeColor="text1"/>
+          <w:sz w:val="20"/>
+        </w:rPr>
+        <w:t>rFVS</w:t>
+      </w:r>
+      <w:proofErr w:type="spellEnd"/>
     </w:p>
     <w:p>
       <w:pPr>
@@ -4810,7 +5184,25 @@
           <w:color w:val="000000" w:themeColor="text1"/>
           <w:sz w:val="20"/>
         </w:rPr>
-        <w:t>Clinometer, laser range finder, Relaskop, prism, increment borer</w:t>
+        <w:t xml:space="preserve">Clinometer, laser range finder, </w:t>
+      </w:r>
+      <w:proofErr w:type="spellStart"/>
+      <w:r>
+        <w:rPr>
+          <w:rFonts w:ascii="Times New Roman" w:eastAsia="Times New Roman" w:hAnsi="Times New Roman" w:cs="Times New Roman"/>
+          <w:color w:val="000000" w:themeColor="text1"/>
+          <w:sz w:val="20"/>
+        </w:rPr>
+        <w:t>Relaskop</w:t>
+      </w:r>
+      <w:proofErr w:type="spellEnd"/>
+      <w:r>
+        <w:rPr>
+          <w:rFonts w:ascii="Times New Roman" w:eastAsia="Times New Roman" w:hAnsi="Times New Roman" w:cs="Times New Roman"/>
+          <w:color w:val="000000" w:themeColor="text1"/>
+          <w:sz w:val="20"/>
+        </w:rPr>
+        <w:t>, prism, increment borer</w:t>
       </w:r>
     </w:p>
     <w:p>
@@ -5181,7 +5573,7 @@
           <w:color w:val="000000" w:themeColor="text1"/>
           <w:sz w:val="20"/>
         </w:rPr>
-        <w:t>5 times University of Washington Dean’s List                                                           January 2014-June 2015</w:t>
+        <w:t>INGY Graduate Research Assistantship                                                                             June 2015 - present</w:t>
       </w:r>
     </w:p>
     <w:p>
@@ -5204,7 +5596,33 @@
           <w:color w:val="000000" w:themeColor="text1"/>
           <w:sz w:val="20"/>
         </w:rPr>
-        <w:t>Recipient of J. Kenneth Pearce Forest Engineering Scholarship                                                               2014</w:t>
+        <w:t>Consistent</w:t>
+      </w:r>
+      <w:bookmarkStart w:id="0" w:name="_GoBack"/>
+      <w:bookmarkEnd w:id="0"/>
+      <w:r>
+        <w:rPr>
+          <w:rFonts w:ascii="Times New Roman" w:eastAsia="Times New Roman" w:hAnsi="Times New Roman" w:cs="Times New Roman"/>
+          <w:color w:val="000000" w:themeColor="text1"/>
+          <w:sz w:val="20"/>
+        </w:rPr>
+        <w:t xml:space="preserve"> University of Washington Dean’s List                   </w:t>
+      </w:r>
+      <w:r>
+        <w:rPr>
+          <w:rFonts w:ascii="Times New Roman" w:eastAsia="Times New Roman" w:hAnsi="Times New Roman" w:cs="Times New Roman"/>
+          <w:color w:val="000000" w:themeColor="text1"/>
+          <w:sz w:val="20"/>
+        </w:rPr>
+        <w:t xml:space="preserve"> </w:t>
+      </w:r>
+      <w:r>
+        <w:rPr>
+          <w:rFonts w:ascii="Times New Roman" w:eastAsia="Times New Roman" w:hAnsi="Times New Roman" w:cs="Times New Roman"/>
+          <w:color w:val="000000" w:themeColor="text1"/>
+          <w:sz w:val="20"/>
+        </w:rPr>
+        <w:t xml:space="preserve">                                  January 2014-June 2015</w:t>
       </w:r>
     </w:p>
     <w:p>
@@ -5227,7 +5645,7 @@
           <w:color w:val="000000" w:themeColor="text1"/>
           <w:sz w:val="20"/>
         </w:rPr>
-        <w:t>Recipient of Paul R. Wineman Academic Scholarship                                                                              2012</w:t>
+        <w:t>Recipient of J. Kenneth Pearce Forest Engineering Scholarship                                                               2014</w:t>
       </w:r>
     </w:p>
     <w:p>
@@ -5250,6 +5668,29 @@
           <w:color w:val="000000" w:themeColor="text1"/>
           <w:sz w:val="20"/>
         </w:rPr>
+        <w:t>Recipient of Paul R. Wineman Academic Scholarship                                                                              2012</w:t>
+      </w:r>
+    </w:p>
+    <w:p>
+      <w:pPr>
+        <w:pStyle w:val="ListParagraph"/>
+        <w:widowControl w:val="0"/>
+        <w:numPr>
+          <w:ilvl w:val="0"/>
+          <w:numId w:val="26"/>
+        </w:numPr>
+        <w:rPr>
+          <w:rFonts w:ascii="Times New Roman" w:eastAsia="Times New Roman" w:hAnsi="Times New Roman" w:cs="Times New Roman"/>
+          <w:color w:val="000000" w:themeColor="text1"/>
+          <w:sz w:val="20"/>
+        </w:rPr>
+      </w:pPr>
+      <w:r>
+        <w:rPr>
+          <w:rFonts w:ascii="Times New Roman" w:eastAsia="Times New Roman" w:hAnsi="Times New Roman" w:cs="Times New Roman"/>
+          <w:color w:val="000000" w:themeColor="text1"/>
+          <w:sz w:val="20"/>
+        </w:rPr>
         <w:t>Eagle Scout                                                                                                                                                 2011</w:t>
       </w:r>
     </w:p>
@@ -5402,7 +5843,6 @@
           <w:sz w:val="24"/>
           <w:u w:val="single"/>
         </w:rPr>
-        <w:lastRenderedPageBreak/>
         <w:t>Relevant Coursework</w:t>
       </w:r>
     </w:p>
@@ -5832,8 +6272,21 @@
           <w:sz w:val="20"/>
           <w:u w:val="single"/>
         </w:rPr>
-        <w:t>Forest Management and Silviculture</w:t>
-      </w:r>
+        <w:t xml:space="preserve">Forest Management and </w:t>
+      </w:r>
+      <w:proofErr w:type="spellStart"/>
+      <w:r>
+        <w:rPr>
+          <w:rFonts w:ascii="Times New Roman" w:eastAsia="Times New Roman" w:hAnsi="Times New Roman" w:cs="Times New Roman"/>
+          <w:b/>
+          <w:i/>
+          <w:color w:val="000000" w:themeColor="text1"/>
+          <w:sz w:val="20"/>
+          <w:u w:val="single"/>
+        </w:rPr>
+        <w:t>Silviculture</w:t>
+      </w:r>
+      <w:proofErr w:type="spellEnd"/>
     </w:p>
     <w:p>
       <w:pPr>
@@ -6013,8 +6466,19 @@
           <w:sz w:val="20"/>
           <w:u w:val="single"/>
         </w:rPr>
-        <w:t>Advanced Silviculture</w:t>
-      </w:r>
+        <w:t xml:space="preserve">Advanced </w:t>
+      </w:r>
+      <w:proofErr w:type="spellStart"/>
+      <w:r>
+        <w:rPr>
+          <w:rFonts w:ascii="Times New Roman" w:eastAsia="Times New Roman" w:hAnsi="Times New Roman" w:cs="Times New Roman"/>
+          <w:color w:val="000000" w:themeColor="text1"/>
+          <w:sz w:val="20"/>
+          <w:u w:val="single"/>
+        </w:rPr>
+        <w:t>Silviculture</w:t>
+      </w:r>
+      <w:proofErr w:type="spellEnd"/>
       <w:r>
         <w:rPr>
           <w:rFonts w:ascii="Times New Roman" w:eastAsia="Times New Roman" w:hAnsi="Times New Roman" w:cs="Times New Roman"/>
@@ -6046,7 +6510,25 @@
           <w:color w:val="000000" w:themeColor="text1"/>
           <w:sz w:val="20"/>
         </w:rPr>
-        <w:t>tand development in plantation forest systems and its relationship to forest yield, the advantages and limitations of plantation silviculture relating to specific biotic, abiotic, and economic conditions, and management for objectives other than time yield.</w:t>
+        <w:t xml:space="preserve">tand development in plantation forest systems and its relationship to forest yield, the advantages and limitations of plantation </w:t>
+      </w:r>
+      <w:proofErr w:type="spellStart"/>
+      <w:r>
+        <w:rPr>
+          <w:rFonts w:ascii="Times New Roman" w:eastAsia="Times New Roman" w:hAnsi="Times New Roman" w:cs="Times New Roman"/>
+          <w:color w:val="000000" w:themeColor="text1"/>
+          <w:sz w:val="20"/>
+        </w:rPr>
+        <w:t>silviculture</w:t>
+      </w:r>
+      <w:proofErr w:type="spellEnd"/>
+      <w:r>
+        <w:rPr>
+          <w:rFonts w:ascii="Times New Roman" w:eastAsia="Times New Roman" w:hAnsi="Times New Roman" w:cs="Times New Roman"/>
+          <w:color w:val="000000" w:themeColor="text1"/>
+          <w:sz w:val="20"/>
+        </w:rPr>
+        <w:t xml:space="preserve"> relating to specific biotic, abiotic, and economic conditions, and management for objectives other than time yield.</w:t>
       </w:r>
     </w:p>
     <w:p>
@@ -6085,6 +6567,7 @@
         </w:rPr>
         <w:t xml:space="preserve">- </w:t>
       </w:r>
+      <w:proofErr w:type="spellStart"/>
       <w:r>
         <w:rPr>
           <w:rFonts w:ascii="Times New Roman" w:eastAsia="Times New Roman" w:hAnsi="Times New Roman" w:cs="Times New Roman"/>
@@ -6099,7 +6582,16 @@
           <w:color w:val="000000" w:themeColor="text1"/>
           <w:sz w:val="20"/>
         </w:rPr>
-        <w:t xml:space="preserve">yperspatial remote sensing fundamentals, interpretation and manipulation of aerial photography, satellite imagery, and Light Detection and Ranging (LiDAR). Uses traditional and 'state of the art' image processing techniques. </w:t>
+        <w:t>yperspatial</w:t>
+      </w:r>
+      <w:proofErr w:type="spellEnd"/>
+      <w:r>
+        <w:rPr>
+          <w:rFonts w:ascii="Times New Roman" w:eastAsia="Times New Roman" w:hAnsi="Times New Roman" w:cs="Times New Roman"/>
+          <w:color w:val="000000" w:themeColor="text1"/>
+          <w:sz w:val="20"/>
+        </w:rPr>
+        <w:t xml:space="preserve"> remote sensing fundamentals, interpretation and manipulation of aerial photography, satellite imagery, and Light Detection and Ranging (LiDAR). Uses traditional and 'state of the art' image processing techniques. </w:t>
       </w:r>
       <w:r>
         <w:rPr>
@@ -6115,7 +6607,25 @@
           <w:color w:val="000000" w:themeColor="text1"/>
           <w:sz w:val="20"/>
         </w:rPr>
-        <w:t xml:space="preserve"> available hyperspatial remote sensing data sources and design simple projects related to environmental applications.</w:t>
+        <w:t xml:space="preserve"> available </w:t>
+      </w:r>
+      <w:proofErr w:type="spellStart"/>
+      <w:r>
+        <w:rPr>
+          <w:rFonts w:ascii="Times New Roman" w:eastAsia="Times New Roman" w:hAnsi="Times New Roman" w:cs="Times New Roman"/>
+          <w:color w:val="000000" w:themeColor="text1"/>
+          <w:sz w:val="20"/>
+        </w:rPr>
+        <w:t>hyperspatial</w:t>
+      </w:r>
+      <w:proofErr w:type="spellEnd"/>
+      <w:r>
+        <w:rPr>
+          <w:rFonts w:ascii="Times New Roman" w:eastAsia="Times New Roman" w:hAnsi="Times New Roman" w:cs="Times New Roman"/>
+          <w:color w:val="000000" w:themeColor="text1"/>
+          <w:sz w:val="20"/>
+        </w:rPr>
+        <w:t xml:space="preserve"> remote sensing data sources and design simple projects related to environmental applications.</w:t>
       </w:r>
     </w:p>
     <w:p>
@@ -6289,7 +6799,7 @@
             <w:rFonts w:ascii="Times New Roman" w:hAnsi="Times New Roman" w:cs="Times New Roman"/>
             <w:noProof/>
           </w:rPr>
-          <w:t>3</w:t>
+          <w:t>1</w:t>
         </w:r>
         <w:r>
           <w:rPr>
@@ -6676,6 +7186,119 @@
     </w:lvl>
   </w:abstractNum>
   <w:abstractNum w:abstractNumId="3" w15:restartNumberingAfterBreak="0">
+    <w:nsid w:val="0A0D46AD"/>
+    <w:multiLevelType w:val="hybridMultilevel"/>
+    <w:tmpl w:val="4EA46CAE"/>
+    <w:lvl w:ilvl="0" w:tplc="04090001">
+      <w:start w:val="1"/>
+      <w:numFmt w:val="bullet"/>
+      <w:lvlText w:val=""/>
+      <w:lvlJc w:val="left"/>
+      <w:pPr>
+        <w:ind w:left="720" w:hanging="360"/>
+      </w:pPr>
+      <w:rPr>
+        <w:rFonts w:ascii="Symbol" w:hAnsi="Symbol" w:hint="default"/>
+      </w:rPr>
+    </w:lvl>
+    <w:lvl w:ilvl="1" w:tplc="04090003" w:tentative="1">
+      <w:start w:val="1"/>
+      <w:numFmt w:val="bullet"/>
+      <w:lvlText w:val="o"/>
+      <w:lvlJc w:val="left"/>
+      <w:pPr>
+        <w:ind w:left="1440" w:hanging="360"/>
+      </w:pPr>
+      <w:rPr>
+        <w:rFonts w:ascii="Courier New" w:hAnsi="Courier New" w:cs="Courier New" w:hint="default"/>
+      </w:rPr>
+    </w:lvl>
+    <w:lvl w:ilvl="2" w:tplc="04090005" w:tentative="1">
+      <w:start w:val="1"/>
+      <w:numFmt w:val="bullet"/>
+      <w:lvlText w:val=""/>
+      <w:lvlJc w:val="left"/>
+      <w:pPr>
+        <w:ind w:left="2160" w:hanging="360"/>
+      </w:pPr>
+      <w:rPr>
+        <w:rFonts w:ascii="Wingdings" w:hAnsi="Wingdings" w:hint="default"/>
+      </w:rPr>
+    </w:lvl>
+    <w:lvl w:ilvl="3" w:tplc="04090001" w:tentative="1">
+      <w:start w:val="1"/>
+      <w:numFmt w:val="bullet"/>
+      <w:lvlText w:val=""/>
+      <w:lvlJc w:val="left"/>
+      <w:pPr>
+        <w:ind w:left="2880" w:hanging="360"/>
+      </w:pPr>
+      <w:rPr>
+        <w:rFonts w:ascii="Symbol" w:hAnsi="Symbol" w:hint="default"/>
+      </w:rPr>
+    </w:lvl>
+    <w:lvl w:ilvl="4" w:tplc="04090003" w:tentative="1">
+      <w:start w:val="1"/>
+      <w:numFmt w:val="bullet"/>
+      <w:lvlText w:val="o"/>
+      <w:lvlJc w:val="left"/>
+      <w:pPr>
+        <w:ind w:left="3600" w:hanging="360"/>
+      </w:pPr>
+      <w:rPr>
+        <w:rFonts w:ascii="Courier New" w:hAnsi="Courier New" w:cs="Courier New" w:hint="default"/>
+      </w:rPr>
+    </w:lvl>
+    <w:lvl w:ilvl="5" w:tplc="04090005" w:tentative="1">
+      <w:start w:val="1"/>
+      <w:numFmt w:val="bullet"/>
+      <w:lvlText w:val=""/>
+      <w:lvlJc w:val="left"/>
+      <w:pPr>
+        <w:ind w:left="4320" w:hanging="360"/>
+      </w:pPr>
+      <w:rPr>
+        <w:rFonts w:ascii="Wingdings" w:hAnsi="Wingdings" w:hint="default"/>
+      </w:rPr>
+    </w:lvl>
+    <w:lvl w:ilvl="6" w:tplc="04090001" w:tentative="1">
+      <w:start w:val="1"/>
+      <w:numFmt w:val="bullet"/>
+      <w:lvlText w:val=""/>
+      <w:lvlJc w:val="left"/>
+      <w:pPr>
+        <w:ind w:left="5040" w:hanging="360"/>
+      </w:pPr>
+      <w:rPr>
+        <w:rFonts w:ascii="Symbol" w:hAnsi="Symbol" w:hint="default"/>
+      </w:rPr>
+    </w:lvl>
+    <w:lvl w:ilvl="7" w:tplc="04090003" w:tentative="1">
+      <w:start w:val="1"/>
+      <w:numFmt w:val="bullet"/>
+      <w:lvlText w:val="o"/>
+      <w:lvlJc w:val="left"/>
+      <w:pPr>
+        <w:ind w:left="5760" w:hanging="360"/>
+      </w:pPr>
+      <w:rPr>
+        <w:rFonts w:ascii="Courier New" w:hAnsi="Courier New" w:cs="Courier New" w:hint="default"/>
+      </w:rPr>
+    </w:lvl>
+    <w:lvl w:ilvl="8" w:tplc="04090005" w:tentative="1">
+      <w:start w:val="1"/>
+      <w:numFmt w:val="bullet"/>
+      <w:lvlText w:val=""/>
+      <w:lvlJc w:val="left"/>
+      <w:pPr>
+        <w:ind w:left="6480" w:hanging="360"/>
+      </w:pPr>
+      <w:rPr>
+        <w:rFonts w:ascii="Wingdings" w:hAnsi="Wingdings" w:hint="default"/>
+      </w:rPr>
+    </w:lvl>
+  </w:abstractNum>
+  <w:abstractNum w:abstractNumId="4" w15:restartNumberingAfterBreak="0">
     <w:nsid w:val="1DFD35F3"/>
     <w:multiLevelType w:val="hybridMultilevel"/>
     <w:tmpl w:val="E182DCCA"/>
@@ -6788,7 +7411,7 @@
       </w:rPr>
     </w:lvl>
   </w:abstractNum>
-  <w:abstractNum w:abstractNumId="4" w15:restartNumberingAfterBreak="0">
+  <w:abstractNum w:abstractNumId="5" w15:restartNumberingAfterBreak="0">
     <w:nsid w:val="1FEB4444"/>
     <w:multiLevelType w:val="hybridMultilevel"/>
     <w:tmpl w:val="28FCD1BA"/>
@@ -6901,7 +7524,7 @@
       </w:rPr>
     </w:lvl>
   </w:abstractNum>
-  <w:abstractNum w:abstractNumId="5" w15:restartNumberingAfterBreak="0">
+  <w:abstractNum w:abstractNumId="6" w15:restartNumberingAfterBreak="0">
     <w:nsid w:val="23215795"/>
     <w:multiLevelType w:val="hybridMultilevel"/>
     <w:tmpl w:val="667AF4D2"/>
@@ -7014,7 +7637,7 @@
       </w:rPr>
     </w:lvl>
   </w:abstractNum>
-  <w:abstractNum w:abstractNumId="6" w15:restartNumberingAfterBreak="0">
+  <w:abstractNum w:abstractNumId="7" w15:restartNumberingAfterBreak="0">
     <w:nsid w:val="25D22CB3"/>
     <w:multiLevelType w:val="hybridMultilevel"/>
     <w:tmpl w:val="03DAFC9C"/>
@@ -7127,7 +7750,7 @@
       </w:rPr>
     </w:lvl>
   </w:abstractNum>
-  <w:abstractNum w:abstractNumId="7" w15:restartNumberingAfterBreak="0">
+  <w:abstractNum w:abstractNumId="8" w15:restartNumberingAfterBreak="0">
     <w:nsid w:val="2A583830"/>
     <w:multiLevelType w:val="hybridMultilevel"/>
     <w:tmpl w:val="86F4D432"/>
@@ -7240,7 +7863,7 @@
       </w:rPr>
     </w:lvl>
   </w:abstractNum>
-  <w:abstractNum w:abstractNumId="8" w15:restartNumberingAfterBreak="0">
+  <w:abstractNum w:abstractNumId="9" w15:restartNumberingAfterBreak="0">
     <w:nsid w:val="2BB62D1A"/>
     <w:multiLevelType w:val="hybridMultilevel"/>
     <w:tmpl w:val="FD10FD8A"/>
@@ -7353,7 +7976,7 @@
       </w:rPr>
     </w:lvl>
   </w:abstractNum>
-  <w:abstractNum w:abstractNumId="9" w15:restartNumberingAfterBreak="0">
+  <w:abstractNum w:abstractNumId="10" w15:restartNumberingAfterBreak="0">
     <w:nsid w:val="329C41D1"/>
     <w:multiLevelType w:val="hybridMultilevel"/>
     <w:tmpl w:val="676CF154"/>
@@ -7466,7 +8089,7 @@
       </w:rPr>
     </w:lvl>
   </w:abstractNum>
-  <w:abstractNum w:abstractNumId="10" w15:restartNumberingAfterBreak="0">
+  <w:abstractNum w:abstractNumId="11" w15:restartNumberingAfterBreak="0">
     <w:nsid w:val="37020561"/>
     <w:multiLevelType w:val="hybridMultilevel"/>
     <w:tmpl w:val="192ADF1A"/>
@@ -7579,7 +8202,7 @@
       </w:rPr>
     </w:lvl>
   </w:abstractNum>
-  <w:abstractNum w:abstractNumId="11" w15:restartNumberingAfterBreak="0">
+  <w:abstractNum w:abstractNumId="12" w15:restartNumberingAfterBreak="0">
     <w:nsid w:val="3CFA705F"/>
     <w:multiLevelType w:val="hybridMultilevel"/>
     <w:tmpl w:val="57A4AB14"/>
@@ -7692,7 +8315,7 @@
       </w:rPr>
     </w:lvl>
   </w:abstractNum>
-  <w:abstractNum w:abstractNumId="12" w15:restartNumberingAfterBreak="0">
+  <w:abstractNum w:abstractNumId="13" w15:restartNumberingAfterBreak="0">
     <w:nsid w:val="3FDA5AD2"/>
     <w:multiLevelType w:val="hybridMultilevel"/>
     <w:tmpl w:val="0B2009B0"/>
@@ -7805,7 +8428,7 @@
       </w:rPr>
     </w:lvl>
   </w:abstractNum>
-  <w:abstractNum w:abstractNumId="13" w15:restartNumberingAfterBreak="0">
+  <w:abstractNum w:abstractNumId="14" w15:restartNumberingAfterBreak="0">
     <w:nsid w:val="40B05C99"/>
     <w:multiLevelType w:val="hybridMultilevel"/>
     <w:tmpl w:val="5B3C82FA"/>
@@ -7918,7 +8541,7 @@
       </w:rPr>
     </w:lvl>
   </w:abstractNum>
-  <w:abstractNum w:abstractNumId="14" w15:restartNumberingAfterBreak="0">
+  <w:abstractNum w:abstractNumId="15" w15:restartNumberingAfterBreak="0">
     <w:nsid w:val="42660025"/>
     <w:multiLevelType w:val="hybridMultilevel"/>
     <w:tmpl w:val="BE48644E"/>
@@ -8031,7 +8654,7 @@
       </w:rPr>
     </w:lvl>
   </w:abstractNum>
-  <w:abstractNum w:abstractNumId="15" w15:restartNumberingAfterBreak="0">
+  <w:abstractNum w:abstractNumId="16" w15:restartNumberingAfterBreak="0">
     <w:nsid w:val="44C46539"/>
     <w:multiLevelType w:val="hybridMultilevel"/>
     <w:tmpl w:val="2FDE9EF6"/>
@@ -8144,7 +8767,7 @@
       </w:rPr>
     </w:lvl>
   </w:abstractNum>
-  <w:abstractNum w:abstractNumId="16" w15:restartNumberingAfterBreak="0">
+  <w:abstractNum w:abstractNumId="17" w15:restartNumberingAfterBreak="0">
     <w:nsid w:val="458951C0"/>
     <w:multiLevelType w:val="hybridMultilevel"/>
     <w:tmpl w:val="F1A4C7EC"/>
@@ -8257,7 +8880,7 @@
       </w:rPr>
     </w:lvl>
   </w:abstractNum>
-  <w:abstractNum w:abstractNumId="17" w15:restartNumberingAfterBreak="0">
+  <w:abstractNum w:abstractNumId="18" w15:restartNumberingAfterBreak="0">
     <w:nsid w:val="46630FF1"/>
     <w:multiLevelType w:val="hybridMultilevel"/>
     <w:tmpl w:val="6BF4ED0E"/>
@@ -8370,7 +8993,7 @@
       </w:rPr>
     </w:lvl>
   </w:abstractNum>
-  <w:abstractNum w:abstractNumId="18" w15:restartNumberingAfterBreak="0">
+  <w:abstractNum w:abstractNumId="19" w15:restartNumberingAfterBreak="0">
     <w:nsid w:val="48F2211B"/>
     <w:multiLevelType w:val="hybridMultilevel"/>
     <w:tmpl w:val="8E061F44"/>
@@ -8483,7 +9106,7 @@
       </w:rPr>
     </w:lvl>
   </w:abstractNum>
-  <w:abstractNum w:abstractNumId="19" w15:restartNumberingAfterBreak="0">
+  <w:abstractNum w:abstractNumId="20" w15:restartNumberingAfterBreak="0">
     <w:nsid w:val="4ADF1236"/>
     <w:multiLevelType w:val="hybridMultilevel"/>
     <w:tmpl w:val="9C6C8ADA"/>
@@ -8596,7 +9219,7 @@
       </w:rPr>
     </w:lvl>
   </w:abstractNum>
-  <w:abstractNum w:abstractNumId="20" w15:restartNumberingAfterBreak="0">
+  <w:abstractNum w:abstractNumId="21" w15:restartNumberingAfterBreak="0">
     <w:nsid w:val="50436CB8"/>
     <w:multiLevelType w:val="hybridMultilevel"/>
     <w:tmpl w:val="ADE835C0"/>
@@ -8709,7 +9332,7 @@
       </w:rPr>
     </w:lvl>
   </w:abstractNum>
-  <w:abstractNum w:abstractNumId="21" w15:restartNumberingAfterBreak="0">
+  <w:abstractNum w:abstractNumId="22" w15:restartNumberingAfterBreak="0">
     <w:nsid w:val="51F902FA"/>
     <w:multiLevelType w:val="hybridMultilevel"/>
     <w:tmpl w:val="9ED28248"/>
@@ -8822,7 +9445,7 @@
       </w:rPr>
     </w:lvl>
   </w:abstractNum>
-  <w:abstractNum w:abstractNumId="22" w15:restartNumberingAfterBreak="0">
+  <w:abstractNum w:abstractNumId="23" w15:restartNumberingAfterBreak="0">
     <w:nsid w:val="560E157B"/>
     <w:multiLevelType w:val="hybridMultilevel"/>
     <w:tmpl w:val="A2A4E2AC"/>
@@ -8935,7 +9558,7 @@
       </w:rPr>
     </w:lvl>
   </w:abstractNum>
-  <w:abstractNum w:abstractNumId="23" w15:restartNumberingAfterBreak="0">
+  <w:abstractNum w:abstractNumId="24" w15:restartNumberingAfterBreak="0">
     <w:nsid w:val="59BE0B4C"/>
     <w:multiLevelType w:val="hybridMultilevel"/>
     <w:tmpl w:val="1284A670"/>
@@ -9048,7 +9671,7 @@
       </w:rPr>
     </w:lvl>
   </w:abstractNum>
-  <w:abstractNum w:abstractNumId="24" w15:restartNumberingAfterBreak="0">
+  <w:abstractNum w:abstractNumId="25" w15:restartNumberingAfterBreak="0">
     <w:nsid w:val="5B936ECC"/>
     <w:multiLevelType w:val="hybridMultilevel"/>
     <w:tmpl w:val="A26EBCCC"/>
@@ -9161,7 +9784,7 @@
       </w:rPr>
     </w:lvl>
   </w:abstractNum>
-  <w:abstractNum w:abstractNumId="25" w15:restartNumberingAfterBreak="0">
+  <w:abstractNum w:abstractNumId="26" w15:restartNumberingAfterBreak="0">
     <w:nsid w:val="5CA57D92"/>
     <w:multiLevelType w:val="hybridMultilevel"/>
     <w:tmpl w:val="56A2DED8"/>
@@ -9274,7 +9897,7 @@
       </w:rPr>
     </w:lvl>
   </w:abstractNum>
-  <w:abstractNum w:abstractNumId="26" w15:restartNumberingAfterBreak="0">
+  <w:abstractNum w:abstractNumId="27" w15:restartNumberingAfterBreak="0">
     <w:nsid w:val="5DA71B01"/>
     <w:multiLevelType w:val="hybridMultilevel"/>
     <w:tmpl w:val="57FE2BB2"/>
@@ -9387,7 +10010,7 @@
       </w:rPr>
     </w:lvl>
   </w:abstractNum>
-  <w:abstractNum w:abstractNumId="27" w15:restartNumberingAfterBreak="0">
+  <w:abstractNum w:abstractNumId="28" w15:restartNumberingAfterBreak="0">
     <w:nsid w:val="5E937D6B"/>
     <w:multiLevelType w:val="hybridMultilevel"/>
     <w:tmpl w:val="754C43C2"/>
@@ -9500,7 +10123,7 @@
       </w:rPr>
     </w:lvl>
   </w:abstractNum>
-  <w:abstractNum w:abstractNumId="28" w15:restartNumberingAfterBreak="0">
+  <w:abstractNum w:abstractNumId="29" w15:restartNumberingAfterBreak="0">
     <w:nsid w:val="6CD042F5"/>
     <w:multiLevelType w:val="hybridMultilevel"/>
     <w:tmpl w:val="00E82378"/>
@@ -9613,7 +10236,7 @@
       </w:rPr>
     </w:lvl>
   </w:abstractNum>
-  <w:abstractNum w:abstractNumId="29" w15:restartNumberingAfterBreak="0">
+  <w:abstractNum w:abstractNumId="30" w15:restartNumberingAfterBreak="0">
     <w:nsid w:val="708155E5"/>
     <w:multiLevelType w:val="hybridMultilevel"/>
     <w:tmpl w:val="182CA4A6"/>
@@ -9726,7 +10349,7 @@
       </w:rPr>
     </w:lvl>
   </w:abstractNum>
-  <w:abstractNum w:abstractNumId="30" w15:restartNumberingAfterBreak="0">
+  <w:abstractNum w:abstractNumId="31" w15:restartNumberingAfterBreak="0">
     <w:nsid w:val="7C08142D"/>
     <w:multiLevelType w:val="hybridMultilevel"/>
     <w:tmpl w:val="600655CA"/>
@@ -9840,96 +10463,99 @@
     </w:lvl>
   </w:abstractNum>
   <w:num w:numId="1">
-    <w:abstractNumId w:val="17"/>
+    <w:abstractNumId w:val="18"/>
   </w:num>
   <w:num w:numId="2">
-    <w:abstractNumId w:val="9"/>
+    <w:abstractNumId w:val="10"/>
   </w:num>
   <w:num w:numId="3">
-    <w:abstractNumId w:val="22"/>
+    <w:abstractNumId w:val="23"/>
   </w:num>
   <w:num w:numId="4">
     <w:abstractNumId w:val="2"/>
   </w:num>
   <w:num w:numId="5">
-    <w:abstractNumId w:val="27"/>
+    <w:abstractNumId w:val="28"/>
   </w:num>
   <w:num w:numId="6">
     <w:abstractNumId w:val="1"/>
   </w:num>
   <w:num w:numId="7">
+    <w:abstractNumId w:val="20"/>
+  </w:num>
+  <w:num w:numId="8">
+    <w:abstractNumId w:val="29"/>
+  </w:num>
+  <w:num w:numId="9">
+    <w:abstractNumId w:val="24"/>
+  </w:num>
+  <w:num w:numId="10">
+    <w:abstractNumId w:val="17"/>
+  </w:num>
+  <w:num w:numId="11">
+    <w:abstractNumId w:val="12"/>
+  </w:num>
+  <w:num w:numId="12">
     <w:abstractNumId w:val="19"/>
   </w:num>
-  <w:num w:numId="8">
-    <w:abstractNumId w:val="28"/>
+  <w:num w:numId="13">
+    <w:abstractNumId w:val="26"/>
   </w:num>
-  <w:num w:numId="9">
-    <w:abstractNumId w:val="23"/>
-  </w:num>
-  <w:num w:numId="10">
-    <w:abstractNumId w:val="16"/>
-  </w:num>
-  <w:num w:numId="11">
-    <w:abstractNumId w:val="11"/>
-  </w:num>
-  <w:num w:numId="12">
-    <w:abstractNumId w:val="18"/>
-  </w:num>
-  <w:num w:numId="13">
+  <w:num w:numId="14">
     <w:abstractNumId w:val="25"/>
   </w:num>
-  <w:num w:numId="14">
-    <w:abstractNumId w:val="24"/>
-  </w:num>
   <w:num w:numId="15">
-    <w:abstractNumId w:val="4"/>
+    <w:abstractNumId w:val="5"/>
   </w:num>
   <w:num w:numId="16">
-    <w:abstractNumId w:val="12"/>
+    <w:abstractNumId w:val="13"/>
   </w:num>
   <w:num w:numId="17">
-    <w:abstractNumId w:val="6"/>
+    <w:abstractNumId w:val="7"/>
   </w:num>
   <w:num w:numId="18">
-    <w:abstractNumId w:val="29"/>
+    <w:abstractNumId w:val="30"/>
   </w:num>
   <w:num w:numId="19">
-    <w:abstractNumId w:val="20"/>
+    <w:abstractNumId w:val="21"/>
   </w:num>
   <w:num w:numId="20">
+    <w:abstractNumId w:val="9"/>
+  </w:num>
+  <w:num w:numId="21">
+    <w:abstractNumId w:val="15"/>
+  </w:num>
+  <w:num w:numId="22">
+    <w:abstractNumId w:val="22"/>
+  </w:num>
+  <w:num w:numId="23">
     <w:abstractNumId w:val="8"/>
   </w:num>
-  <w:num w:numId="21">
+  <w:num w:numId="24">
     <w:abstractNumId w:val="14"/>
   </w:num>
-  <w:num w:numId="22">
-    <w:abstractNumId w:val="21"/>
-  </w:num>
-  <w:num w:numId="23">
-    <w:abstractNumId w:val="7"/>
-  </w:num>
-  <w:num w:numId="24">
-    <w:abstractNumId w:val="13"/>
-  </w:num>
   <w:num w:numId="25">
-    <w:abstractNumId w:val="15"/>
+    <w:abstractNumId w:val="16"/>
   </w:num>
   <w:num w:numId="26">
     <w:abstractNumId w:val="0"/>
   </w:num>
   <w:num w:numId="27">
-    <w:abstractNumId w:val="5"/>
+    <w:abstractNumId w:val="6"/>
   </w:num>
   <w:num w:numId="28">
-    <w:abstractNumId w:val="30"/>
+    <w:abstractNumId w:val="31"/>
   </w:num>
   <w:num w:numId="29">
-    <w:abstractNumId w:val="10"/>
+    <w:abstractNumId w:val="11"/>
   </w:num>
   <w:num w:numId="30">
-    <w:abstractNumId w:val="26"/>
+    <w:abstractNumId w:val="27"/>
   </w:num>
   <w:num w:numId="31">
+    <w:abstractNumId w:val="4"/>
+  </w:num>
+  <w:num w:numId="32">
     <w:abstractNumId w:val="3"/>
   </w:num>
 </w:numbering>
@@ -10911,7 +11537,7 @@
 </file>
 
 <file path=customXml/itemProps1.xml><?xml version="1.0" encoding="utf-8"?>
-<ds:datastoreItem xmlns:ds="http://schemas.openxmlformats.org/officeDocument/2006/customXml" ds:itemID="{27D071AA-FCDC-4CA9-B10D-971BDEE3E40D}">
+<ds:datastoreItem xmlns:ds="http://schemas.openxmlformats.org/officeDocument/2006/customXml" ds:itemID="{07953096-E16D-44CE-ADD3-4E1E2DC3CC04}">
   <ds:schemaRefs>
     <ds:schemaRef ds:uri="http://schemas.openxmlformats.org/officeDocument/2006/bibliography"/>
   </ds:schemaRefs>

</xml_diff>

<commit_message>
added to results and discussion
</commit_message>
<xml_diff>
--- a/DNR_job/secure_resume_kirkmireCV.docx
+++ b/DNR_job/secure_resume_kirkmireCV.docx
@@ -1,6 +1,6 @@
 
 <file path=word/document.xml><?xml version="1.0" encoding="utf-8"?>
-<w:document xmlns:wpc="http://schemas.microsoft.com/office/word/2010/wordprocessingCanvas" xmlns:cx="http://schemas.microsoft.com/office/drawing/2014/chartex" xmlns:cx1="http://schemas.microsoft.com/office/drawing/2015/9/8/chartex" xmlns:cx2="http://schemas.microsoft.com/office/drawing/2015/10/21/chartex" xmlns:mc="http://schemas.openxmlformats.org/markup-compatibility/2006" xmlns:o="urn:schemas-microsoft-com:office:office" xmlns:r="http://schemas.openxmlformats.org/officeDocument/2006/relationships" xmlns:m="http://schemas.openxmlformats.org/officeDocument/2006/math" xmlns:v="urn:schemas-microsoft-com:vml" xmlns:wp14="http://schemas.microsoft.com/office/word/2010/wordprocessingDrawing" xmlns:wp="http://schemas.openxmlformats.org/drawingml/2006/wordprocessingDrawing" xmlns:w10="urn:schemas-microsoft-com:office:word" xmlns:w="http://schemas.openxmlformats.org/wordprocessingml/2006/main" xmlns:w14="http://schemas.microsoft.com/office/word/2010/wordml" xmlns:w15="http://schemas.microsoft.com/office/word/2012/wordml" xmlns:w16se="http://schemas.microsoft.com/office/word/2015/wordml/symex" xmlns:wpg="http://schemas.microsoft.com/office/word/2010/wordprocessingGroup" xmlns:wpi="http://schemas.microsoft.com/office/word/2010/wordprocessingInk" xmlns:wne="http://schemas.microsoft.com/office/word/2006/wordml" xmlns:wps="http://schemas.microsoft.com/office/word/2010/wordprocessingShape" mc:Ignorable="w14 w15 w16se wp14">
+<w:document xmlns:wpc="http://schemas.microsoft.com/office/word/2010/wordprocessingCanvas" xmlns:cx="http://schemas.microsoft.com/office/drawing/2014/chartex" xmlns:cx1="http://schemas.microsoft.com/office/drawing/2015/9/8/chartex" xmlns:cx2="http://schemas.microsoft.com/office/drawing/2015/10/21/chartex" xmlns:cx3="http://schemas.microsoft.com/office/drawing/2016/5/9/chartex" xmlns:cx4="http://schemas.microsoft.com/office/drawing/2016/5/10/chartex" xmlns:cx5="http://schemas.microsoft.com/office/drawing/2016/5/11/chartex" xmlns:mc="http://schemas.openxmlformats.org/markup-compatibility/2006" xmlns:o="urn:schemas-microsoft-com:office:office" xmlns:r="http://schemas.openxmlformats.org/officeDocument/2006/relationships" xmlns:m="http://schemas.openxmlformats.org/officeDocument/2006/math" xmlns:v="urn:schemas-microsoft-com:vml" xmlns:wp14="http://schemas.microsoft.com/office/word/2010/wordprocessingDrawing" xmlns:wp="http://schemas.openxmlformats.org/drawingml/2006/wordprocessingDrawing" xmlns:w10="urn:schemas-microsoft-com:office:word" xmlns:w="http://schemas.openxmlformats.org/wordprocessingml/2006/main" xmlns:w14="http://schemas.microsoft.com/office/word/2010/wordml" xmlns:w15="http://schemas.microsoft.com/office/word/2012/wordml" xmlns:w16se="http://schemas.microsoft.com/office/word/2015/wordml/symex" xmlns:wpg="http://schemas.microsoft.com/office/word/2010/wordprocessingGroup" xmlns:wpi="http://schemas.microsoft.com/office/word/2010/wordprocessingInk" xmlns:wne="http://schemas.microsoft.com/office/word/2006/wordml" xmlns:wps="http://schemas.microsoft.com/office/word/2010/wordprocessingShape" mc:Ignorable="w14 w15 w16se wp14">
   <w:background w:color="FFFFFF"/>
   <w:body>
     <w:p>
@@ -4399,15 +4399,23 @@
           <w:b/>
           <w:color w:val="000000" w:themeColor="text1"/>
         </w:rPr>
-        <w:t>, Associate Professor;</w:t>
-      </w:r>
-      <w:r>
-        <w:rPr>
-          <w:rFonts w:ascii="Times New Roman" w:eastAsia="Times New Roman" w:hAnsi="Times New Roman" w:cs="Times New Roman"/>
-          <w:b/>
-          <w:color w:val="000000" w:themeColor="text1"/>
-        </w:rPr>
-        <w:t xml:space="preserve"> Associate Professor of Environmental and Forest Sciences</w:t>
+        <w:t xml:space="preserve">, </w:t>
+      </w:r>
+      <w:r>
+        <w:rPr>
+          <w:rFonts w:ascii="Times New Roman" w:eastAsia="Times New Roman" w:hAnsi="Times New Roman" w:cs="Times New Roman"/>
+          <w:b/>
+          <w:color w:val="000000" w:themeColor="text1"/>
+        </w:rPr>
+        <w:t>Associate Professor of Environmental and Forest Sciences</w:t>
+      </w:r>
+      <w:r>
+        <w:rPr>
+          <w:rFonts w:ascii="Times New Roman" w:eastAsia="Times New Roman" w:hAnsi="Times New Roman" w:cs="Times New Roman"/>
+          <w:b/>
+          <w:color w:val="000000" w:themeColor="text1"/>
+        </w:rPr>
+        <w:t>, Director, SMC</w:t>
       </w:r>
     </w:p>
     <w:p>
@@ -5598,8 +5606,6 @@
         </w:rPr>
         <w:t>Consistent</w:t>
       </w:r>
-      <w:bookmarkStart w:id="0" w:name="_GoBack"/>
-      <w:bookmarkEnd w:id="0"/>
       <w:r>
         <w:rPr>
           <w:rFonts w:ascii="Times New Roman" w:eastAsia="Times New Roman" w:hAnsi="Times New Roman" w:cs="Times New Roman"/>
@@ -5822,11 +5828,9 @@
           <w:u w:val="single"/>
         </w:rPr>
       </w:pPr>
-    </w:p>
-    <w:p>
-      <w:pPr>
-        <w:widowControl w:val="0"/>
-        <w:jc w:val="center"/>
+      <w:bookmarkStart w:id="0" w:name="_GoBack"/>
+      <w:bookmarkEnd w:id="0"/>
+      <w:r>
         <w:rPr>
           <w:rFonts w:ascii="Times New Roman" w:eastAsia="Times New Roman" w:hAnsi="Times New Roman" w:cs="Times New Roman"/>
           <w:b/>
@@ -5834,15 +5838,7 @@
           <w:sz w:val="24"/>
           <w:u w:val="single"/>
         </w:rPr>
-      </w:pPr>
-      <w:r>
-        <w:rPr>
-          <w:rFonts w:ascii="Times New Roman" w:eastAsia="Times New Roman" w:hAnsi="Times New Roman" w:cs="Times New Roman"/>
-          <w:b/>
-          <w:color w:val="000000" w:themeColor="text1"/>
-          <w:sz w:val="24"/>
-          <w:u w:val="single"/>
-        </w:rPr>
+        <w:lastRenderedPageBreak/>
         <w:t>Relevant Coursework</w:t>
       </w:r>
     </w:p>
@@ -6725,7 +6721,7 @@
 </file>
 
 <file path=word/endnotes.xml><?xml version="1.0" encoding="utf-8"?>
-<w:endnotes xmlns:wpc="http://schemas.microsoft.com/office/word/2010/wordprocessingCanvas" xmlns:cx="http://schemas.microsoft.com/office/drawing/2014/chartex" xmlns:cx1="http://schemas.microsoft.com/office/drawing/2015/9/8/chartex" xmlns:cx2="http://schemas.microsoft.com/office/drawing/2015/10/21/chartex" xmlns:mc="http://schemas.openxmlformats.org/markup-compatibility/2006" xmlns:o="urn:schemas-microsoft-com:office:office" xmlns:r="http://schemas.openxmlformats.org/officeDocument/2006/relationships" xmlns:m="http://schemas.openxmlformats.org/officeDocument/2006/math" xmlns:v="urn:schemas-microsoft-com:vml" xmlns:wp14="http://schemas.microsoft.com/office/word/2010/wordprocessingDrawing" xmlns:wp="http://schemas.openxmlformats.org/drawingml/2006/wordprocessingDrawing" xmlns:w10="urn:schemas-microsoft-com:office:word" xmlns:w="http://schemas.openxmlformats.org/wordprocessingml/2006/main" xmlns:w14="http://schemas.microsoft.com/office/word/2010/wordml" xmlns:w15="http://schemas.microsoft.com/office/word/2012/wordml" xmlns:w16se="http://schemas.microsoft.com/office/word/2015/wordml/symex" xmlns:wpg="http://schemas.microsoft.com/office/word/2010/wordprocessingGroup" xmlns:wpi="http://schemas.microsoft.com/office/word/2010/wordprocessingInk" xmlns:wne="http://schemas.microsoft.com/office/word/2006/wordml" xmlns:wps="http://schemas.microsoft.com/office/word/2010/wordprocessingShape" mc:Ignorable="w14 w15 w16se wp14">
+<w:endnotes xmlns:wpc="http://schemas.microsoft.com/office/word/2010/wordprocessingCanvas" xmlns:cx="http://schemas.microsoft.com/office/drawing/2014/chartex" xmlns:cx1="http://schemas.microsoft.com/office/drawing/2015/9/8/chartex" xmlns:cx2="http://schemas.microsoft.com/office/drawing/2015/10/21/chartex" xmlns:cx3="http://schemas.microsoft.com/office/drawing/2016/5/9/chartex" xmlns:cx4="http://schemas.microsoft.com/office/drawing/2016/5/10/chartex" xmlns:cx5="http://schemas.microsoft.com/office/drawing/2016/5/11/chartex" xmlns:mc="http://schemas.openxmlformats.org/markup-compatibility/2006" xmlns:o="urn:schemas-microsoft-com:office:office" xmlns:r="http://schemas.openxmlformats.org/officeDocument/2006/relationships" xmlns:m="http://schemas.openxmlformats.org/officeDocument/2006/math" xmlns:v="urn:schemas-microsoft-com:vml" xmlns:wp14="http://schemas.microsoft.com/office/word/2010/wordprocessingDrawing" xmlns:wp="http://schemas.openxmlformats.org/drawingml/2006/wordprocessingDrawing" xmlns:w10="urn:schemas-microsoft-com:office:word" xmlns:w="http://schemas.openxmlformats.org/wordprocessingml/2006/main" xmlns:w14="http://schemas.microsoft.com/office/word/2010/wordml" xmlns:w15="http://schemas.microsoft.com/office/word/2012/wordml" xmlns:w16se="http://schemas.microsoft.com/office/word/2015/wordml/symex" xmlns:wpg="http://schemas.microsoft.com/office/word/2010/wordprocessingGroup" xmlns:wpi="http://schemas.microsoft.com/office/word/2010/wordprocessingInk" xmlns:wne="http://schemas.microsoft.com/office/word/2006/wordml" xmlns:wps="http://schemas.microsoft.com/office/word/2010/wordprocessingShape" mc:Ignorable="w14 w15 w16se wp14">
   <w:endnote w:type="separator" w:id="-1">
     <w:p>
       <w:pPr>
@@ -6750,7 +6746,7 @@
 </file>
 
 <file path=word/footer1.xml><?xml version="1.0" encoding="utf-8"?>
-<w:ftr xmlns:wpc="http://schemas.microsoft.com/office/word/2010/wordprocessingCanvas" xmlns:cx="http://schemas.microsoft.com/office/drawing/2014/chartex" xmlns:cx1="http://schemas.microsoft.com/office/drawing/2015/9/8/chartex" xmlns:cx2="http://schemas.microsoft.com/office/drawing/2015/10/21/chartex" xmlns:mc="http://schemas.openxmlformats.org/markup-compatibility/2006" xmlns:o="urn:schemas-microsoft-com:office:office" xmlns:r="http://schemas.openxmlformats.org/officeDocument/2006/relationships" xmlns:m="http://schemas.openxmlformats.org/officeDocument/2006/math" xmlns:v="urn:schemas-microsoft-com:vml" xmlns:wp14="http://schemas.microsoft.com/office/word/2010/wordprocessingDrawing" xmlns:wp="http://schemas.openxmlformats.org/drawingml/2006/wordprocessingDrawing" xmlns:w10="urn:schemas-microsoft-com:office:word" xmlns:w="http://schemas.openxmlformats.org/wordprocessingml/2006/main" xmlns:w14="http://schemas.microsoft.com/office/word/2010/wordml" xmlns:w15="http://schemas.microsoft.com/office/word/2012/wordml" xmlns:w16se="http://schemas.microsoft.com/office/word/2015/wordml/symex" xmlns:wpg="http://schemas.microsoft.com/office/word/2010/wordprocessingGroup" xmlns:wpi="http://schemas.microsoft.com/office/word/2010/wordprocessingInk" xmlns:wne="http://schemas.microsoft.com/office/word/2006/wordml" xmlns:wps="http://schemas.microsoft.com/office/word/2010/wordprocessingShape" mc:Ignorable="w14 w15 w16se wp14">
+<w:ftr xmlns:wpc="http://schemas.microsoft.com/office/word/2010/wordprocessingCanvas" xmlns:cx="http://schemas.microsoft.com/office/drawing/2014/chartex" xmlns:cx1="http://schemas.microsoft.com/office/drawing/2015/9/8/chartex" xmlns:cx2="http://schemas.microsoft.com/office/drawing/2015/10/21/chartex" xmlns:cx3="http://schemas.microsoft.com/office/drawing/2016/5/9/chartex" xmlns:cx4="http://schemas.microsoft.com/office/drawing/2016/5/10/chartex" xmlns:cx5="http://schemas.microsoft.com/office/drawing/2016/5/11/chartex" xmlns:mc="http://schemas.openxmlformats.org/markup-compatibility/2006" xmlns:o="urn:schemas-microsoft-com:office:office" xmlns:r="http://schemas.openxmlformats.org/officeDocument/2006/relationships" xmlns:m="http://schemas.openxmlformats.org/officeDocument/2006/math" xmlns:v="urn:schemas-microsoft-com:vml" xmlns:wp14="http://schemas.microsoft.com/office/word/2010/wordprocessingDrawing" xmlns:wp="http://schemas.openxmlformats.org/drawingml/2006/wordprocessingDrawing" xmlns:w10="urn:schemas-microsoft-com:office:word" xmlns:w="http://schemas.openxmlformats.org/wordprocessingml/2006/main" xmlns:w14="http://schemas.microsoft.com/office/word/2010/wordml" xmlns:w15="http://schemas.microsoft.com/office/word/2012/wordml" xmlns:w16se="http://schemas.microsoft.com/office/word/2015/wordml/symex" xmlns:wpg="http://schemas.microsoft.com/office/word/2010/wordprocessingGroup" xmlns:wpi="http://schemas.microsoft.com/office/word/2010/wordprocessingInk" xmlns:wne="http://schemas.microsoft.com/office/word/2006/wordml" xmlns:wps="http://schemas.microsoft.com/office/word/2010/wordprocessingShape" mc:Ignorable="w14 w15 w16se wp14">
   <w:sdt>
     <w:sdtPr>
       <w:rPr>
@@ -6799,7 +6795,7 @@
             <w:rFonts w:ascii="Times New Roman" w:hAnsi="Times New Roman" w:cs="Times New Roman"/>
             <w:noProof/>
           </w:rPr>
-          <w:t>1</w:t>
+          <w:t>4</w:t>
         </w:r>
         <w:r>
           <w:rPr>
@@ -6820,7 +6816,7 @@
 </file>
 
 <file path=word/footnotes.xml><?xml version="1.0" encoding="utf-8"?>
-<w:footnotes xmlns:wpc="http://schemas.microsoft.com/office/word/2010/wordprocessingCanvas" xmlns:cx="http://schemas.microsoft.com/office/drawing/2014/chartex" xmlns:cx1="http://schemas.microsoft.com/office/drawing/2015/9/8/chartex" xmlns:cx2="http://schemas.microsoft.com/office/drawing/2015/10/21/chartex" xmlns:mc="http://schemas.openxmlformats.org/markup-compatibility/2006" xmlns:o="urn:schemas-microsoft-com:office:office" xmlns:r="http://schemas.openxmlformats.org/officeDocument/2006/relationships" xmlns:m="http://schemas.openxmlformats.org/officeDocument/2006/math" xmlns:v="urn:schemas-microsoft-com:vml" xmlns:wp14="http://schemas.microsoft.com/office/word/2010/wordprocessingDrawing" xmlns:wp="http://schemas.openxmlformats.org/drawingml/2006/wordprocessingDrawing" xmlns:w10="urn:schemas-microsoft-com:office:word" xmlns:w="http://schemas.openxmlformats.org/wordprocessingml/2006/main" xmlns:w14="http://schemas.microsoft.com/office/word/2010/wordml" xmlns:w15="http://schemas.microsoft.com/office/word/2012/wordml" xmlns:w16se="http://schemas.microsoft.com/office/word/2015/wordml/symex" xmlns:wpg="http://schemas.microsoft.com/office/word/2010/wordprocessingGroup" xmlns:wpi="http://schemas.microsoft.com/office/word/2010/wordprocessingInk" xmlns:wne="http://schemas.microsoft.com/office/word/2006/wordml" xmlns:wps="http://schemas.microsoft.com/office/word/2010/wordprocessingShape" mc:Ignorable="w14 w15 w16se wp14">
+<w:footnotes xmlns:wpc="http://schemas.microsoft.com/office/word/2010/wordprocessingCanvas" xmlns:cx="http://schemas.microsoft.com/office/drawing/2014/chartex" xmlns:cx1="http://schemas.microsoft.com/office/drawing/2015/9/8/chartex" xmlns:cx2="http://schemas.microsoft.com/office/drawing/2015/10/21/chartex" xmlns:cx3="http://schemas.microsoft.com/office/drawing/2016/5/9/chartex" xmlns:cx4="http://schemas.microsoft.com/office/drawing/2016/5/10/chartex" xmlns:cx5="http://schemas.microsoft.com/office/drawing/2016/5/11/chartex" xmlns:mc="http://schemas.openxmlformats.org/markup-compatibility/2006" xmlns:o="urn:schemas-microsoft-com:office:office" xmlns:r="http://schemas.openxmlformats.org/officeDocument/2006/relationships" xmlns:m="http://schemas.openxmlformats.org/officeDocument/2006/math" xmlns:v="urn:schemas-microsoft-com:vml" xmlns:wp14="http://schemas.microsoft.com/office/word/2010/wordprocessingDrawing" xmlns:wp="http://schemas.openxmlformats.org/drawingml/2006/wordprocessingDrawing" xmlns:w10="urn:schemas-microsoft-com:office:word" xmlns:w="http://schemas.openxmlformats.org/wordprocessingml/2006/main" xmlns:w14="http://schemas.microsoft.com/office/word/2010/wordml" xmlns:w15="http://schemas.microsoft.com/office/word/2012/wordml" xmlns:w16se="http://schemas.microsoft.com/office/word/2015/wordml/symex" xmlns:wpg="http://schemas.microsoft.com/office/word/2010/wordprocessingGroup" xmlns:wpi="http://schemas.microsoft.com/office/word/2010/wordprocessingInk" xmlns:wne="http://schemas.microsoft.com/office/word/2006/wordml" xmlns:wps="http://schemas.microsoft.com/office/word/2010/wordprocessingShape" mc:Ignorable="w14 w15 w16se wp14">
   <w:footnote w:type="separator" w:id="-1">
     <w:p>
       <w:pPr>
@@ -6845,7 +6841,7 @@
 </file>
 
 <file path=word/numbering.xml><?xml version="1.0" encoding="utf-8"?>
-<w:numbering xmlns:wpc="http://schemas.microsoft.com/office/word/2010/wordprocessingCanvas" xmlns:cx="http://schemas.microsoft.com/office/drawing/2014/chartex" xmlns:cx1="http://schemas.microsoft.com/office/drawing/2015/9/8/chartex" xmlns:cx2="http://schemas.microsoft.com/office/drawing/2015/10/21/chartex" xmlns:mc="http://schemas.openxmlformats.org/markup-compatibility/2006" xmlns:o="urn:schemas-microsoft-com:office:office" xmlns:r="http://schemas.openxmlformats.org/officeDocument/2006/relationships" xmlns:m="http://schemas.openxmlformats.org/officeDocument/2006/math" xmlns:v="urn:schemas-microsoft-com:vml" xmlns:wp14="http://schemas.microsoft.com/office/word/2010/wordprocessingDrawing" xmlns:wp="http://schemas.openxmlformats.org/drawingml/2006/wordprocessingDrawing" xmlns:w10="urn:schemas-microsoft-com:office:word" xmlns:w="http://schemas.openxmlformats.org/wordprocessingml/2006/main" xmlns:w14="http://schemas.microsoft.com/office/word/2010/wordml" xmlns:w15="http://schemas.microsoft.com/office/word/2012/wordml" xmlns:w16se="http://schemas.microsoft.com/office/word/2015/wordml/symex" xmlns:wpg="http://schemas.microsoft.com/office/word/2010/wordprocessingGroup" xmlns:wpi="http://schemas.microsoft.com/office/word/2010/wordprocessingInk" xmlns:wne="http://schemas.microsoft.com/office/word/2006/wordml" xmlns:wps="http://schemas.microsoft.com/office/word/2010/wordprocessingShape" mc:Ignorable="w14 w15 w16se wp14">
+<w:numbering xmlns:wpc="http://schemas.microsoft.com/office/word/2010/wordprocessingCanvas" xmlns:cx="http://schemas.microsoft.com/office/drawing/2014/chartex" xmlns:cx1="http://schemas.microsoft.com/office/drawing/2015/9/8/chartex" xmlns:cx2="http://schemas.microsoft.com/office/drawing/2015/10/21/chartex" xmlns:cx3="http://schemas.microsoft.com/office/drawing/2016/5/9/chartex" xmlns:cx4="http://schemas.microsoft.com/office/drawing/2016/5/10/chartex" xmlns:cx5="http://schemas.microsoft.com/office/drawing/2016/5/11/chartex" xmlns:mc="http://schemas.openxmlformats.org/markup-compatibility/2006" xmlns:o="urn:schemas-microsoft-com:office:office" xmlns:r="http://schemas.openxmlformats.org/officeDocument/2006/relationships" xmlns:m="http://schemas.openxmlformats.org/officeDocument/2006/math" xmlns:v="urn:schemas-microsoft-com:vml" xmlns:wp14="http://schemas.microsoft.com/office/word/2010/wordprocessingDrawing" xmlns:wp="http://schemas.openxmlformats.org/drawingml/2006/wordprocessingDrawing" xmlns:w10="urn:schemas-microsoft-com:office:word" xmlns:w="http://schemas.openxmlformats.org/wordprocessingml/2006/main" xmlns:w14="http://schemas.microsoft.com/office/word/2010/wordml" xmlns:w15="http://schemas.microsoft.com/office/word/2012/wordml" xmlns:w16se="http://schemas.microsoft.com/office/word/2015/wordml/symex" xmlns:wpg="http://schemas.microsoft.com/office/word/2010/wordprocessingGroup" xmlns:wpi="http://schemas.microsoft.com/office/word/2010/wordprocessingInk" xmlns:wne="http://schemas.microsoft.com/office/word/2006/wordml" xmlns:wps="http://schemas.microsoft.com/office/word/2010/wordprocessingShape" mc:Ignorable="w14 w15 w16se wp14">
   <w:abstractNum w:abstractNumId="0" w15:restartNumberingAfterBreak="0">
     <w:nsid w:val="02D14A90"/>
     <w:multiLevelType w:val="hybridMultilevel"/>
@@ -10578,7 +10574,7 @@
       </w:pPr>
     </w:pPrDefault>
   </w:docDefaults>
-  <w:latentStyles w:defLockedState="0" w:defUIPriority="99" w:defSemiHidden="0" w:defUnhideWhenUsed="0" w:defQFormat="0" w:count="372">
+  <w:latentStyles w:defLockedState="0" w:defUIPriority="99" w:defSemiHidden="0" w:defUnhideWhenUsed="0" w:defQFormat="0" w:count="374">
     <w:lsdException w:name="Normal" w:uiPriority="0" w:qFormat="1"/>
     <w:lsdException w:name="heading 1" w:uiPriority="9" w:qFormat="1"/>
     <w:lsdException w:name="heading 2" w:semiHidden="1" w:uiPriority="9" w:unhideWhenUsed="1" w:qFormat="1"/>
@@ -10684,7 +10680,6 @@
     <w:lsdException w:name="HTML Sample" w:semiHidden="1" w:unhideWhenUsed="1"/>
     <w:lsdException w:name="HTML Typewriter" w:semiHidden="1" w:unhideWhenUsed="1"/>
     <w:lsdException w:name="HTML Variable" w:semiHidden="1" w:unhideWhenUsed="1"/>
-    <w:lsdException w:name="Normal Table" w:semiHidden="1" w:unhideWhenUsed="1"/>
     <w:lsdException w:name="annotation subject" w:semiHidden="1" w:unhideWhenUsed="1"/>
     <w:lsdException w:name="No List" w:semiHidden="1" w:unhideWhenUsed="1"/>
     <w:lsdException w:name="Outline List 1" w:semiHidden="1" w:unhideWhenUsed="1"/>
@@ -10730,11 +10725,9 @@
     <w:lsdException w:name="Table Subtle 1" w:semiHidden="1" w:unhideWhenUsed="1"/>
     <w:lsdException w:name="Table Subtle 2" w:semiHidden="1" w:unhideWhenUsed="1"/>
     <w:lsdException w:name="Table Web 1" w:semiHidden="1" w:unhideWhenUsed="1"/>
-    <w:lsdException w:name="Table Web 2" w:semiHidden="1" w:unhideWhenUsed="1"/>
     <w:lsdException w:name="Table Web 3" w:semiHidden="1" w:unhideWhenUsed="1"/>
     <w:lsdException w:name="Balloon Text" w:semiHidden="1" w:unhideWhenUsed="1"/>
     <w:lsdException w:name="Table Grid" w:uiPriority="59"/>
-    <w:lsdException w:name="Table Theme" w:semiHidden="1" w:unhideWhenUsed="1"/>
     <w:lsdException w:name="Placeholder Text" w:semiHidden="1"/>
     <w:lsdException w:name="No Spacing" w:uiPriority="1" w:qFormat="1"/>
     <w:lsdException w:name="Light Shading" w:uiPriority="60"/>
@@ -10951,6 +10944,8 @@
     <w:lsdException w:name="List Table 6 Colorful Accent 6" w:uiPriority="51"/>
     <w:lsdException w:name="List Table 7 Colorful Accent 6" w:uiPriority="52"/>
     <w:lsdException w:name="Mention" w:semiHidden="1" w:unhideWhenUsed="1"/>
+    <w:lsdException w:name="Smart Hyperlink" w:semiHidden="1" w:unhideWhenUsed="1"/>
+    <w:lsdException w:name="Hashtag" w:semiHidden="1" w:unhideWhenUsed="1"/>
   </w:latentStyles>
   <w:style w:type="paragraph" w:default="1" w:styleId="Normal">
     <w:name w:val="Normal"/>
@@ -11537,7 +11532,7 @@
 </file>
 
 <file path=customXml/itemProps1.xml><?xml version="1.0" encoding="utf-8"?>
-<ds:datastoreItem xmlns:ds="http://schemas.openxmlformats.org/officeDocument/2006/customXml" ds:itemID="{07953096-E16D-44CE-ADD3-4E1E2DC3CC04}">
+<ds:datastoreItem xmlns:ds="http://schemas.openxmlformats.org/officeDocument/2006/customXml" ds:itemID="{BD52D796-FCA5-470F-A58F-36E24687438E}">
   <ds:schemaRefs>
     <ds:schemaRef ds:uri="http://schemas.openxmlformats.org/officeDocument/2006/bibliography"/>
   </ds:schemaRefs>

</xml_diff>